<commit_message>
Adicionado bushra e central pivot e escrito parte de TI
</commit_message>
<xml_diff>
--- a/TCC.docx
+++ b/TCC.docx
@@ -231,122 +231,540 @@
         <w:ind w:firstLine="720"/>
         <w:jc w:val="both"/>
         <w:rPr>
+          <w:color w:val="000000" w:themeColor="text1"/>
           <w:sz w:val="24"/>
           <w:szCs w:val="24"/>
         </w:rPr>
       </w:pPr>
+      <w:r>
+        <w:rPr>
+          <w:sz w:val="24"/>
+          <w:szCs w:val="24"/>
+        </w:rPr>
+        <w:t>A ut</w:t>
+      </w:r>
+      <w:r>
+        <w:rPr>
+          <w:sz w:val="24"/>
+          <w:szCs w:val="24"/>
+        </w:rPr>
+        <w:t>ilização de medição da banda infravermelha em imagens de satélite</w:t>
+      </w:r>
+      <w:r>
+        <w:rPr>
+          <w:sz w:val="24"/>
+          <w:szCs w:val="24"/>
+        </w:rPr>
+        <w:t xml:space="preserve"> de</w:t>
+      </w:r>
+      <w:r>
+        <w:rPr>
+          <w:sz w:val="24"/>
+          <w:szCs w:val="24"/>
+        </w:rPr>
+        <w:t>u</w:t>
+      </w:r>
+      <w:r>
+        <w:rPr>
+          <w:sz w:val="24"/>
+          <w:szCs w:val="24"/>
+        </w:rPr>
+        <w:t xml:space="preserve"> origem a utilização da prática da inércia termal, </w:t>
+      </w:r>
+      <w:r>
+        <w:rPr>
+          <w:i/>
+          <w:sz w:val="24"/>
+          <w:szCs w:val="24"/>
+        </w:rPr>
+        <w:t>termal inertia</w:t>
+      </w:r>
+      <w:r>
+        <w:rPr>
+          <w:sz w:val="24"/>
+          <w:szCs w:val="24"/>
+        </w:rPr>
+        <w:t xml:space="preserve"> (TI) em inglês. A TI relaciona SMC com as magnitudes das diferenças de temperaturas máximas e mínimas medidas no solo no período de um dia </w:t>
+      </w:r>
+      <w:r>
+        <w:rPr>
+          <w:rFonts w:ascii="Times New Roman" w:hAnsi="Times New Roman" w:cs="Times New Roman"/>
+          <w:color w:val="92D050"/>
+          <w:sz w:val="24"/>
+          <w:szCs w:val="24"/>
+        </w:rPr>
+        <w:t>(</w:t>
+      </w:r>
+      <w:proofErr w:type="spellStart"/>
+      <w:r>
+        <w:rPr>
+          <w:rFonts w:ascii="Times New Roman" w:hAnsi="Times New Roman" w:cs="Times New Roman"/>
+          <w:color w:val="92D050"/>
+          <w:sz w:val="24"/>
+          <w:szCs w:val="24"/>
+        </w:rPr>
+        <w:t>Idso</w:t>
+      </w:r>
+      <w:proofErr w:type="spellEnd"/>
+      <w:r>
+        <w:rPr>
+          <w:rFonts w:ascii="Times New Roman" w:hAnsi="Times New Roman" w:cs="Times New Roman"/>
+          <w:color w:val="92D050"/>
+          <w:sz w:val="24"/>
+          <w:szCs w:val="24"/>
+        </w:rPr>
+        <w:t xml:space="preserve">, Jackson, </w:t>
+      </w:r>
+      <w:proofErr w:type="spellStart"/>
+      <w:r>
+        <w:rPr>
+          <w:rFonts w:ascii="Times New Roman" w:hAnsi="Times New Roman" w:cs="Times New Roman"/>
+          <w:color w:val="92D050"/>
+          <w:sz w:val="24"/>
+          <w:szCs w:val="24"/>
+        </w:rPr>
+        <w:t>and</w:t>
+      </w:r>
+      <w:proofErr w:type="spellEnd"/>
+      <w:r>
+        <w:rPr>
+          <w:rFonts w:ascii="Times New Roman" w:hAnsi="Times New Roman" w:cs="Times New Roman"/>
+          <w:color w:val="92D050"/>
+          <w:sz w:val="24"/>
+          <w:szCs w:val="24"/>
+        </w:rPr>
+        <w:t xml:space="preserve"> </w:t>
+      </w:r>
+      <w:proofErr w:type="spellStart"/>
+      <w:r>
+        <w:rPr>
+          <w:rFonts w:ascii="Times New Roman" w:hAnsi="Times New Roman" w:cs="Times New Roman"/>
+          <w:color w:val="92D050"/>
+          <w:sz w:val="24"/>
+          <w:szCs w:val="24"/>
+        </w:rPr>
+        <w:t>Reginato</w:t>
+      </w:r>
+      <w:proofErr w:type="spellEnd"/>
+      <w:r>
+        <w:rPr>
+          <w:rFonts w:ascii="Times New Roman" w:hAnsi="Times New Roman" w:cs="Times New Roman"/>
+          <w:color w:val="92D050"/>
+          <w:sz w:val="24"/>
+          <w:szCs w:val="24"/>
+        </w:rPr>
+        <w:t>, 1976).</w:t>
+      </w:r>
+      <w:r>
+        <w:rPr>
+          <w:color w:val="92D050"/>
+          <w:sz w:val="24"/>
+          <w:szCs w:val="24"/>
+        </w:rPr>
+        <w:t xml:space="preserve"> </w:t>
+      </w:r>
+      <w:r>
+        <w:rPr>
+          <w:sz w:val="24"/>
+          <w:szCs w:val="24"/>
+        </w:rPr>
+        <w:t xml:space="preserve">A utilização do método de TI é simples porque usa o conhecimento das propriedades físicas do solo e do clima e pode produzir perfis de SMC na profundidade de 1 metro, de qualquer forma, a limitação da aproximação é que a </w:t>
+      </w:r>
+      <w:proofErr w:type="spellStart"/>
+      <w:r>
+        <w:rPr>
+          <w:sz w:val="24"/>
+          <w:szCs w:val="24"/>
+        </w:rPr>
+        <w:t>sensividade</w:t>
+      </w:r>
+      <w:proofErr w:type="spellEnd"/>
+      <w:r>
+        <w:rPr>
+          <w:sz w:val="24"/>
+          <w:szCs w:val="24"/>
+        </w:rPr>
+        <w:t xml:space="preserve"> da incerteza das </w:t>
+      </w:r>
+      <w:proofErr w:type="gramStart"/>
+      <w:r>
+        <w:rPr>
+          <w:sz w:val="24"/>
+          <w:szCs w:val="24"/>
+        </w:rPr>
+        <w:t>propriedade físicas</w:t>
+      </w:r>
+      <w:proofErr w:type="gramEnd"/>
+      <w:r>
+        <w:rPr>
+          <w:sz w:val="24"/>
+          <w:szCs w:val="24"/>
+        </w:rPr>
+        <w:t xml:space="preserve"> do solo são complexas de determinar no campo e normalmente são obtidas com medidas pontuais.</w:t>
+      </w:r>
+      <w:r>
+        <w:t xml:space="preserve"> </w:t>
+      </w:r>
+      <w:r>
+        <w:rPr>
+          <w:color w:val="92D050"/>
+          <w:sz w:val="24"/>
+          <w:szCs w:val="24"/>
+        </w:rPr>
+        <w:t>(</w:t>
+      </w:r>
+      <w:proofErr w:type="spellStart"/>
+      <w:r>
+        <w:rPr>
+          <w:color w:val="92D050"/>
+          <w:sz w:val="24"/>
+          <w:szCs w:val="24"/>
+        </w:rPr>
+        <w:t>Verstraeten</w:t>
+      </w:r>
+      <w:proofErr w:type="spellEnd"/>
+      <w:r>
+        <w:rPr>
+          <w:color w:val="92D050"/>
+          <w:sz w:val="24"/>
+          <w:szCs w:val="24"/>
+        </w:rPr>
+        <w:t xml:space="preserve"> et al., 2006).</w:t>
+      </w:r>
+      <w:r>
+        <w:rPr>
+          <w:color w:val="92D050"/>
+          <w:sz w:val="24"/>
+          <w:szCs w:val="24"/>
+        </w:rPr>
+        <w:t xml:space="preserve"> </w:t>
+      </w:r>
+      <w:r>
+        <w:rPr>
+          <w:color w:val="000000" w:themeColor="text1"/>
+          <w:sz w:val="24"/>
+          <w:szCs w:val="24"/>
+        </w:rPr>
+        <w:t xml:space="preserve">Uma das grandes causas de erro gerado no método de TI é a quantidade de vegetação na área </w:t>
+      </w:r>
+      <w:r>
+        <w:rPr>
+          <w:color w:val="92D050"/>
+          <w:sz w:val="24"/>
+          <w:szCs w:val="24"/>
+        </w:rPr>
+        <w:t>(</w:t>
+      </w:r>
+      <w:proofErr w:type="spellStart"/>
+      <w:r>
+        <w:rPr>
+          <w:rFonts w:ascii="Times New Roman" w:hAnsi="Times New Roman" w:cs="Times New Roman"/>
+          <w:color w:val="92D050"/>
+          <w:sz w:val="24"/>
+          <w:szCs w:val="24"/>
+        </w:rPr>
+        <w:t>Schmugge</w:t>
+      </w:r>
+      <w:proofErr w:type="spellEnd"/>
+      <w:r>
+        <w:rPr>
+          <w:rFonts w:ascii="Times New Roman" w:hAnsi="Times New Roman" w:cs="Times New Roman"/>
+          <w:color w:val="92D050"/>
+          <w:sz w:val="24"/>
+          <w:szCs w:val="24"/>
+        </w:rPr>
+        <w:t>, 1995)</w:t>
+      </w:r>
+      <w:r>
+        <w:rPr>
+          <w:color w:val="92D050"/>
+          <w:sz w:val="24"/>
+          <w:szCs w:val="24"/>
+        </w:rPr>
+        <w:t xml:space="preserve"> </w:t>
+      </w:r>
+      <w:r>
+        <w:rPr>
+          <w:color w:val="000000" w:themeColor="text1"/>
+          <w:sz w:val="24"/>
+          <w:szCs w:val="24"/>
+        </w:rPr>
+        <w:t xml:space="preserve">o </w:t>
+      </w:r>
+      <w:proofErr w:type="spellStart"/>
+      <w:r>
+        <w:rPr>
+          <w:color w:val="000000" w:themeColor="text1"/>
+          <w:sz w:val="24"/>
+          <w:szCs w:val="24"/>
+        </w:rPr>
+        <w:t>vegetation</w:t>
+      </w:r>
+      <w:proofErr w:type="spellEnd"/>
+      <w:r>
+        <w:rPr>
+          <w:color w:val="000000" w:themeColor="text1"/>
+          <w:sz w:val="24"/>
+          <w:szCs w:val="24"/>
+        </w:rPr>
+        <w:t xml:space="preserve"> index (VI) medida que estima a quantidade de vegetação na área pode ser utilizada para uma melhor estimativa a partir da relação temperatura de superfície </w:t>
+      </w:r>
+      <w:proofErr w:type="spellStart"/>
+      <w:r>
+        <w:rPr>
+          <w:color w:val="000000" w:themeColor="text1"/>
+          <w:sz w:val="24"/>
+          <w:szCs w:val="24"/>
+        </w:rPr>
+        <w:t>Ts</w:t>
+      </w:r>
+      <w:proofErr w:type="spellEnd"/>
+      <w:r>
+        <w:rPr>
+          <w:color w:val="000000" w:themeColor="text1"/>
+          <w:sz w:val="24"/>
+          <w:szCs w:val="24"/>
+        </w:rPr>
+        <w:t xml:space="preserve"> /VI. </w:t>
+      </w:r>
+      <w:r>
+        <w:rPr>
+          <w:color w:val="000000" w:themeColor="text1"/>
+          <w:sz w:val="24"/>
+          <w:szCs w:val="24"/>
+        </w:rPr>
+        <w:t xml:space="preserve">Entretanto, um dos maiores problemas </w:t>
+      </w:r>
+      <w:proofErr w:type="gramStart"/>
+      <w:r>
+        <w:rPr>
+          <w:color w:val="000000" w:themeColor="text1"/>
+          <w:sz w:val="24"/>
+          <w:szCs w:val="24"/>
+        </w:rPr>
+        <w:t>do métodos</w:t>
+      </w:r>
+      <w:proofErr w:type="gramEnd"/>
+      <w:r>
+        <w:rPr>
+          <w:color w:val="000000" w:themeColor="text1"/>
+          <w:sz w:val="24"/>
+          <w:szCs w:val="24"/>
+        </w:rPr>
+        <w:t xml:space="preserve"> </w:t>
+      </w:r>
+      <w:proofErr w:type="spellStart"/>
+      <w:r>
+        <w:rPr>
+          <w:color w:val="000000" w:themeColor="text1"/>
+          <w:sz w:val="24"/>
+          <w:szCs w:val="24"/>
+        </w:rPr>
+        <w:t>Ts</w:t>
+      </w:r>
+      <w:proofErr w:type="spellEnd"/>
+      <w:r>
+        <w:rPr>
+          <w:color w:val="000000" w:themeColor="text1"/>
+          <w:sz w:val="24"/>
+          <w:szCs w:val="24"/>
+        </w:rPr>
+        <w:t>/VI</w:t>
+      </w:r>
+      <w:r>
+        <w:rPr>
+          <w:color w:val="000000" w:themeColor="text1"/>
+          <w:sz w:val="24"/>
+          <w:szCs w:val="24"/>
+        </w:rPr>
+        <w:t xml:space="preserve"> é que </w:t>
+      </w:r>
+      <w:r>
+        <w:rPr>
+          <w:color w:val="000000" w:themeColor="text1"/>
+          <w:sz w:val="24"/>
+          <w:szCs w:val="24"/>
+        </w:rPr>
+        <w:t>para se ter</w:t>
+      </w:r>
+      <w:r>
+        <w:rPr>
+          <w:color w:val="000000" w:themeColor="text1"/>
+          <w:sz w:val="24"/>
+          <w:szCs w:val="24"/>
+        </w:rPr>
+        <w:t xml:space="preserve"> pontos suficientes </w:t>
+      </w:r>
+      <w:r>
+        <w:rPr>
+          <w:color w:val="000000" w:themeColor="text1"/>
+          <w:sz w:val="24"/>
+          <w:szCs w:val="24"/>
+        </w:rPr>
+        <w:t xml:space="preserve">em um sistema de </w:t>
+      </w:r>
+      <w:proofErr w:type="spellStart"/>
+      <w:r>
+        <w:rPr>
+          <w:color w:val="000000" w:themeColor="text1"/>
+          <w:sz w:val="24"/>
+          <w:szCs w:val="24"/>
+        </w:rPr>
+        <w:t>imageamento</w:t>
+      </w:r>
+      <w:proofErr w:type="spellEnd"/>
+      <w:r>
+        <w:rPr>
+          <w:color w:val="000000" w:themeColor="text1"/>
+          <w:sz w:val="24"/>
+          <w:szCs w:val="24"/>
+        </w:rPr>
+        <w:t xml:space="preserve"> remoto capaz de ser utilizado na determinação dos limites de condições extremas, um número suficientemente grande de pixels precisa ser amostrados, o que faz essa limitação ser deficiente no que diz a aplicação em escalas menores, como o tamanho de uma fazenda típica. </w:t>
+      </w:r>
+      <w:r>
+        <w:rPr>
+          <w:rFonts w:ascii="Times New Roman" w:hAnsi="Times New Roman" w:cs="Times New Roman"/>
+          <w:sz w:val="24"/>
+          <w:szCs w:val="24"/>
+          <w:lang w:val="en-GB"/>
+        </w:rPr>
+        <w:t>(</w:t>
+      </w:r>
+      <w:proofErr w:type="spellStart"/>
+      <w:r>
+        <w:rPr>
+          <w:rFonts w:ascii="Times New Roman" w:hAnsi="Times New Roman" w:cs="Times New Roman"/>
+          <w:sz w:val="24"/>
+          <w:szCs w:val="24"/>
+          <w:lang w:val="en-GB"/>
+        </w:rPr>
+        <w:t>Kaleita</w:t>
+      </w:r>
+      <w:proofErr w:type="spellEnd"/>
+      <w:r>
+        <w:rPr>
+          <w:rFonts w:ascii="Times New Roman" w:hAnsi="Times New Roman" w:cs="Times New Roman"/>
+          <w:sz w:val="24"/>
+          <w:szCs w:val="24"/>
+          <w:lang w:val="en-GB"/>
+        </w:rPr>
+        <w:t xml:space="preserve">, Tian, and </w:t>
+      </w:r>
+      <w:proofErr w:type="spellStart"/>
+      <w:r>
+        <w:rPr>
+          <w:rFonts w:ascii="Times New Roman" w:hAnsi="Times New Roman" w:cs="Times New Roman"/>
+          <w:sz w:val="24"/>
+          <w:szCs w:val="24"/>
+          <w:lang w:val="en-GB"/>
+        </w:rPr>
+        <w:t>Hirschi</w:t>
+      </w:r>
+      <w:proofErr w:type="spellEnd"/>
+      <w:r>
+        <w:rPr>
+          <w:rFonts w:ascii="Times New Roman" w:hAnsi="Times New Roman" w:cs="Times New Roman"/>
+          <w:sz w:val="24"/>
+          <w:szCs w:val="24"/>
+          <w:lang w:val="en-GB"/>
+        </w:rPr>
+        <w:t>, 2005).</w:t>
+      </w:r>
+    </w:p>
+    <w:p>
+      <w:bookmarkStart w:id="0" w:name="_GoBack"/>
+      <w:bookmarkEnd w:id="0"/>
+      <w:r>
+        <w:t xml:space="preserve">O </w:t>
+      </w:r>
+      <w:proofErr w:type="spellStart"/>
+      <w:r>
+        <w:t>algorítimo</w:t>
+      </w:r>
+      <w:proofErr w:type="spellEnd"/>
+      <w:r>
+        <w:t>:</w:t>
+      </w:r>
+    </w:p>
+    <w:p>
+      <w:r>
+        <w:t xml:space="preserve">De acordo com Andrew </w:t>
+      </w:r>
+      <w:proofErr w:type="spellStart"/>
+      <w:r>
+        <w:t>Ng</w:t>
+      </w:r>
+      <w:proofErr w:type="spellEnd"/>
+      <w:r>
+        <w:t xml:space="preserve"> S</w:t>
+      </w:r>
+      <w:r>
+        <w:t xml:space="preserve">VM estão entre os melhores e são considerados por muitos o melhor </w:t>
+      </w:r>
+      <w:proofErr w:type="spellStart"/>
+      <w:r>
+        <w:t>algorítimo</w:t>
+      </w:r>
+      <w:proofErr w:type="spellEnd"/>
+      <w:r>
+        <w:t xml:space="preserve"> conhecido de </w:t>
+      </w:r>
+      <w:proofErr w:type="spellStart"/>
+      <w:r>
+        <w:t>supervised</w:t>
+      </w:r>
+      <w:proofErr w:type="spellEnd"/>
+      <w:r>
+        <w:t xml:space="preserve"> </w:t>
+      </w:r>
+      <w:proofErr w:type="spellStart"/>
+      <w:r>
+        <w:t>learning</w:t>
+      </w:r>
+      <w:proofErr w:type="spellEnd"/>
+      <w:r>
+        <w:t xml:space="preserve">. </w:t>
+      </w:r>
     </w:p>
     <w:p/>
     <w:p>
-      <w:pPr>
-        <w:rPr>
-          <w:lang w:val="en-GB"/>
-        </w:rPr>
-      </w:pPr>
-      <w:r>
-        <w:rPr>
-          <w:lang w:val="en-GB"/>
-        </w:rPr>
-        <w:t xml:space="preserve">O </w:t>
-      </w:r>
-      <w:proofErr w:type="spellStart"/>
-      <w:r>
-        <w:rPr>
-          <w:lang w:val="en-GB"/>
-        </w:rPr>
-        <w:t>algorítimo</w:t>
-      </w:r>
-      <w:proofErr w:type="spellEnd"/>
-      <w:r>
-        <w:rPr>
-          <w:lang w:val="en-GB"/>
-        </w:rPr>
-        <w:t>:</w:t>
+      <w:r>
+        <w:t>Explicar SVM</w:t>
       </w:r>
     </w:p>
     <w:p>
       <w:r>
-        <w:t xml:space="preserve">De acordo com Andrew </w:t>
-      </w:r>
-      <w:proofErr w:type="spellStart"/>
-      <w:r>
-        <w:t>Ng</w:t>
-      </w:r>
-      <w:proofErr w:type="spellEnd"/>
-      <w:r>
-        <w:t xml:space="preserve"> S</w:t>
-      </w:r>
-      <w:r>
-        <w:t xml:space="preserve">VM estão entre os melhores e são considerados por muitos o melhor </w:t>
-      </w:r>
-      <w:proofErr w:type="spellStart"/>
-      <w:r>
-        <w:t>algorítimo</w:t>
-      </w:r>
-      <w:proofErr w:type="spellEnd"/>
-      <w:r>
-        <w:t xml:space="preserve"> conhecido de </w:t>
-      </w:r>
-      <w:proofErr w:type="spellStart"/>
-      <w:r>
-        <w:t>supervised</w:t>
-      </w:r>
-      <w:proofErr w:type="spellEnd"/>
-      <w:r>
-        <w:t xml:space="preserve"> </w:t>
-      </w:r>
-      <w:proofErr w:type="spellStart"/>
-      <w:r>
-        <w:t>learning</w:t>
-      </w:r>
-      <w:proofErr w:type="spellEnd"/>
-      <w:r>
-        <w:t xml:space="preserve">. </w:t>
+        <w:t xml:space="preserve">Várias </w:t>
+      </w:r>
+      <w:proofErr w:type="spellStart"/>
+      <w:r>
+        <w:t>paginas</w:t>
+      </w:r>
+      <w:proofErr w:type="spellEnd"/>
+      <w:r>
+        <w:t>...</w:t>
       </w:r>
     </w:p>
     <w:p/>
     <w:p>
       <w:r>
-        <w:t>Explicar SVM</w:t>
-      </w:r>
-    </w:p>
-    <w:p>
-      <w:r>
-        <w:t xml:space="preserve">Várias </w:t>
-      </w:r>
-      <w:proofErr w:type="spellStart"/>
-      <w:r>
-        <w:t>paginas</w:t>
-      </w:r>
-      <w:proofErr w:type="spellEnd"/>
-      <w:r>
-        <w:t>...</w:t>
+        <w:lastRenderedPageBreak/>
+        <w:t xml:space="preserve">(Citar o trabalho de Michael E. </w:t>
+      </w:r>
+      <w:proofErr w:type="spellStart"/>
+      <w:r>
+        <w:t>Tipping</w:t>
+      </w:r>
+      <w:proofErr w:type="spellEnd"/>
+      <w:r>
+        <w:t xml:space="preserve"> sobre RVM e falar o porque eles são melhores) </w:t>
       </w:r>
     </w:p>
     <w:p/>
     <w:p>
       <w:r>
-        <w:t xml:space="preserve">(Citar o trabalho de </w:t>
-      </w:r>
-      <w:r>
-        <w:t xml:space="preserve">Michael E. </w:t>
-      </w:r>
-      <w:proofErr w:type="spellStart"/>
-      <w:r>
-        <w:t>Tipping</w:t>
-      </w:r>
-      <w:proofErr w:type="spellEnd"/>
-      <w:r>
-        <w:t xml:space="preserve"> sobre RVM e falar o porque eles são melhores) </w:t>
-      </w:r>
-    </w:p>
-    <w:p/>
-    <w:p>
-      <w:r>
         <w:t>Citar a aplicação do algorítimo.</w:t>
       </w:r>
-      <w:bookmarkStart w:id="0" w:name="_GoBack"/>
-      <w:bookmarkEnd w:id="0"/>
     </w:p>
     <w:p/>
     <w:p/>

</xml_diff>

<commit_message>
Adicionado fontes sobre irrigacao pivo a taxas variaveis e sensores
</commit_message>
<xml_diff>
--- a/TCC.docx
+++ b/TCC.docx
@@ -225,456 +225,573 @@
           <w:szCs w:val="24"/>
         </w:rPr>
       </w:pPr>
+      <w:r>
+        <w:rPr>
+          <w:sz w:val="24"/>
+          <w:szCs w:val="24"/>
+        </w:rPr>
+        <w:t xml:space="preserve">De acordo com </w:t>
+      </w:r>
+      <w:proofErr w:type="spellStart"/>
+      <w:r>
+        <w:rPr>
+          <w:sz w:val="24"/>
+          <w:szCs w:val="24"/>
+        </w:rPr>
+        <w:t>Buchleiter</w:t>
+      </w:r>
+      <w:proofErr w:type="spellEnd"/>
+      <w:r>
+        <w:rPr>
+          <w:sz w:val="24"/>
+          <w:szCs w:val="24"/>
+        </w:rPr>
+        <w:t xml:space="preserve"> </w:t>
+      </w:r>
+      <w:r>
+        <w:rPr>
+          <w:sz w:val="24"/>
+          <w:szCs w:val="24"/>
+        </w:rPr>
+        <w:t>et al. (1996),</w:t>
+      </w:r>
+      <w:r>
+        <w:rPr>
+          <w:sz w:val="24"/>
+          <w:szCs w:val="24"/>
+        </w:rPr>
+        <w:t xml:space="preserve"> sobre irrigação causa gastos excessivos</w:t>
+      </w:r>
     </w:p>
     <w:p>
       <w:pPr>
         <w:ind w:firstLine="720"/>
         <w:jc w:val="both"/>
         <w:rPr>
-          <w:color w:val="000000" w:themeColor="text1"/>
           <w:sz w:val="24"/>
           <w:szCs w:val="24"/>
         </w:rPr>
       </w:pPr>
-      <w:r>
-        <w:rPr>
-          <w:sz w:val="24"/>
-          <w:szCs w:val="24"/>
-        </w:rPr>
-        <w:t>A ut</w:t>
-      </w:r>
-      <w:r>
-        <w:rPr>
-          <w:sz w:val="24"/>
-          <w:szCs w:val="24"/>
-        </w:rPr>
-        <w:t>ilização de medição da banda infravermelha em imagens de satélite</w:t>
-      </w:r>
-      <w:r>
-        <w:rPr>
-          <w:sz w:val="24"/>
-          <w:szCs w:val="24"/>
-        </w:rPr>
-        <w:t xml:space="preserve"> de</w:t>
-      </w:r>
-      <w:r>
-        <w:rPr>
-          <w:sz w:val="24"/>
-          <w:szCs w:val="24"/>
-        </w:rPr>
-        <w:t>u</w:t>
-      </w:r>
-      <w:r>
-        <w:rPr>
-          <w:sz w:val="24"/>
-          <w:szCs w:val="24"/>
-        </w:rPr>
-        <w:t xml:space="preserve"> origem a utilização da prática da inércia termal, </w:t>
-      </w:r>
-      <w:r>
-        <w:rPr>
-          <w:i/>
-          <w:sz w:val="24"/>
-          <w:szCs w:val="24"/>
-        </w:rPr>
-        <w:t>termal inertia</w:t>
-      </w:r>
-      <w:r>
-        <w:rPr>
-          <w:sz w:val="24"/>
-          <w:szCs w:val="24"/>
-        </w:rPr>
-        <w:t xml:space="preserve"> (TI) em inglês. A TI relaciona SMC com as magnitudes das diferenças de temperaturas máximas e mínimas medidas no solo no período de um dia </w:t>
-      </w:r>
-      <w:r>
-        <w:rPr>
-          <w:rFonts w:ascii="Times New Roman" w:hAnsi="Times New Roman" w:cs="Times New Roman"/>
-          <w:color w:val="92D050"/>
-          <w:sz w:val="24"/>
-          <w:szCs w:val="24"/>
-        </w:rPr>
-        <w:t>(</w:t>
-      </w:r>
-      <w:proofErr w:type="spellStart"/>
-      <w:r>
-        <w:rPr>
-          <w:rFonts w:ascii="Times New Roman" w:hAnsi="Times New Roman" w:cs="Times New Roman"/>
-          <w:color w:val="92D050"/>
-          <w:sz w:val="24"/>
-          <w:szCs w:val="24"/>
-        </w:rPr>
-        <w:t>Idso</w:t>
-      </w:r>
-      <w:proofErr w:type="spellEnd"/>
-      <w:r>
-        <w:rPr>
-          <w:rFonts w:ascii="Times New Roman" w:hAnsi="Times New Roman" w:cs="Times New Roman"/>
-          <w:color w:val="92D050"/>
-          <w:sz w:val="24"/>
-          <w:szCs w:val="24"/>
-        </w:rPr>
-        <w:t xml:space="preserve">, Jackson, </w:t>
-      </w:r>
-      <w:proofErr w:type="spellStart"/>
-      <w:r>
-        <w:rPr>
-          <w:rFonts w:ascii="Times New Roman" w:hAnsi="Times New Roman" w:cs="Times New Roman"/>
-          <w:color w:val="92D050"/>
-          <w:sz w:val="24"/>
-          <w:szCs w:val="24"/>
-        </w:rPr>
-        <w:t>and</w:t>
-      </w:r>
-      <w:proofErr w:type="spellEnd"/>
-      <w:r>
-        <w:rPr>
-          <w:rFonts w:ascii="Times New Roman" w:hAnsi="Times New Roman" w:cs="Times New Roman"/>
-          <w:color w:val="92D050"/>
-          <w:sz w:val="24"/>
-          <w:szCs w:val="24"/>
-        </w:rPr>
-        <w:t xml:space="preserve"> </w:t>
-      </w:r>
-      <w:proofErr w:type="spellStart"/>
-      <w:r>
-        <w:rPr>
-          <w:rFonts w:ascii="Times New Roman" w:hAnsi="Times New Roman" w:cs="Times New Roman"/>
-          <w:color w:val="92D050"/>
-          <w:sz w:val="24"/>
-          <w:szCs w:val="24"/>
-        </w:rPr>
-        <w:t>Reginato</w:t>
-      </w:r>
-      <w:proofErr w:type="spellEnd"/>
-      <w:r>
-        <w:rPr>
-          <w:rFonts w:ascii="Times New Roman" w:hAnsi="Times New Roman" w:cs="Times New Roman"/>
-          <w:color w:val="92D050"/>
-          <w:sz w:val="24"/>
-          <w:szCs w:val="24"/>
-        </w:rPr>
-        <w:t>, 1976).</w:t>
-      </w:r>
-      <w:r>
-        <w:rPr>
-          <w:color w:val="92D050"/>
-          <w:sz w:val="24"/>
-          <w:szCs w:val="24"/>
-        </w:rPr>
-        <w:t xml:space="preserve"> </w:t>
-      </w:r>
-      <w:r>
-        <w:rPr>
-          <w:sz w:val="24"/>
-          <w:szCs w:val="24"/>
-        </w:rPr>
-        <w:t xml:space="preserve">A utilização do método de TI é simples porque usa o conhecimento das propriedades físicas do solo e do clima e pode produzir perfis de SMC na profundidade de 1 metro, de qualquer forma, a limitação da aproximação é que a </w:t>
-      </w:r>
-      <w:proofErr w:type="spellStart"/>
-      <w:r>
-        <w:rPr>
-          <w:sz w:val="24"/>
-          <w:szCs w:val="24"/>
-        </w:rPr>
-        <w:t>sensividade</w:t>
-      </w:r>
-      <w:proofErr w:type="spellEnd"/>
-      <w:r>
-        <w:rPr>
-          <w:sz w:val="24"/>
-          <w:szCs w:val="24"/>
-        </w:rPr>
-        <w:t xml:space="preserve"> da incerteza das </w:t>
-      </w:r>
-      <w:proofErr w:type="gramStart"/>
-      <w:r>
-        <w:rPr>
-          <w:sz w:val="24"/>
-          <w:szCs w:val="24"/>
-        </w:rPr>
-        <w:t>propriedade físicas</w:t>
-      </w:r>
-      <w:proofErr w:type="gramEnd"/>
-      <w:r>
-        <w:rPr>
-          <w:sz w:val="24"/>
-          <w:szCs w:val="24"/>
-        </w:rPr>
-        <w:t xml:space="preserve"> do solo são complexas de determinar no campo e normalmente são obtidas com medidas pontuais.</w:t>
-      </w:r>
-      <w:r>
-        <w:t xml:space="preserve"> </w:t>
-      </w:r>
-      <w:r>
-        <w:rPr>
-          <w:color w:val="92D050"/>
-          <w:sz w:val="24"/>
-          <w:szCs w:val="24"/>
-        </w:rPr>
-        <w:t>(</w:t>
-      </w:r>
-      <w:proofErr w:type="spellStart"/>
-      <w:r>
-        <w:rPr>
-          <w:color w:val="92D050"/>
-          <w:sz w:val="24"/>
-          <w:szCs w:val="24"/>
-        </w:rPr>
-        <w:t>Verstraeten</w:t>
-      </w:r>
-      <w:proofErr w:type="spellEnd"/>
-      <w:r>
-        <w:rPr>
-          <w:color w:val="92D050"/>
-          <w:sz w:val="24"/>
-          <w:szCs w:val="24"/>
-        </w:rPr>
-        <w:t xml:space="preserve"> et al., 2006).</w:t>
-      </w:r>
-      <w:r>
-        <w:rPr>
-          <w:color w:val="92D050"/>
-          <w:sz w:val="24"/>
-          <w:szCs w:val="24"/>
-        </w:rPr>
-        <w:t xml:space="preserve"> </w:t>
-      </w:r>
-      <w:r>
-        <w:rPr>
-          <w:color w:val="000000" w:themeColor="text1"/>
-          <w:sz w:val="24"/>
-          <w:szCs w:val="24"/>
-        </w:rPr>
-        <w:t xml:space="preserve">Uma das grandes causas de erro gerado no método de TI é a quantidade de vegetação na área </w:t>
-      </w:r>
-      <w:r>
-        <w:rPr>
-          <w:color w:val="92D050"/>
-          <w:sz w:val="24"/>
-          <w:szCs w:val="24"/>
-        </w:rPr>
-        <w:t>(</w:t>
-      </w:r>
-      <w:proofErr w:type="spellStart"/>
-      <w:r>
-        <w:rPr>
-          <w:rFonts w:ascii="Times New Roman" w:hAnsi="Times New Roman" w:cs="Times New Roman"/>
-          <w:color w:val="92D050"/>
-          <w:sz w:val="24"/>
-          <w:szCs w:val="24"/>
-        </w:rPr>
-        <w:t>Schmugge</w:t>
-      </w:r>
-      <w:proofErr w:type="spellEnd"/>
-      <w:r>
-        <w:rPr>
-          <w:rFonts w:ascii="Times New Roman" w:hAnsi="Times New Roman" w:cs="Times New Roman"/>
-          <w:color w:val="92D050"/>
-          <w:sz w:val="24"/>
-          <w:szCs w:val="24"/>
-        </w:rPr>
-        <w:t>, 1995)</w:t>
-      </w:r>
-      <w:r>
-        <w:rPr>
-          <w:color w:val="92D050"/>
-          <w:sz w:val="24"/>
-          <w:szCs w:val="24"/>
-        </w:rPr>
-        <w:t xml:space="preserve"> </w:t>
-      </w:r>
-      <w:r>
-        <w:rPr>
-          <w:color w:val="000000" w:themeColor="text1"/>
-          <w:sz w:val="24"/>
-          <w:szCs w:val="24"/>
-        </w:rPr>
-        <w:t xml:space="preserve">o </w:t>
-      </w:r>
-      <w:proofErr w:type="spellStart"/>
-      <w:r>
-        <w:rPr>
-          <w:color w:val="000000" w:themeColor="text1"/>
-          <w:sz w:val="24"/>
-          <w:szCs w:val="24"/>
-        </w:rPr>
-        <w:t>vegetation</w:t>
-      </w:r>
-      <w:proofErr w:type="spellEnd"/>
-      <w:r>
-        <w:rPr>
-          <w:color w:val="000000" w:themeColor="text1"/>
-          <w:sz w:val="24"/>
-          <w:szCs w:val="24"/>
-        </w:rPr>
-        <w:t xml:space="preserve"> index (VI) medida que estima a quantidade de vegetação na área pode ser utilizada para uma melhor estimativa a partir da relação temperatura de superfície </w:t>
-      </w:r>
-      <w:proofErr w:type="spellStart"/>
-      <w:r>
-        <w:rPr>
-          <w:color w:val="000000" w:themeColor="text1"/>
-          <w:sz w:val="24"/>
-          <w:szCs w:val="24"/>
-        </w:rPr>
-        <w:t>Ts</w:t>
-      </w:r>
-      <w:proofErr w:type="spellEnd"/>
-      <w:r>
-        <w:rPr>
-          <w:color w:val="000000" w:themeColor="text1"/>
-          <w:sz w:val="24"/>
-          <w:szCs w:val="24"/>
-        </w:rPr>
-        <w:t xml:space="preserve"> /VI. </w:t>
-      </w:r>
-      <w:r>
-        <w:rPr>
-          <w:color w:val="000000" w:themeColor="text1"/>
-          <w:sz w:val="24"/>
-          <w:szCs w:val="24"/>
-        </w:rPr>
-        <w:t xml:space="preserve">Entretanto, um dos maiores problemas </w:t>
-      </w:r>
-      <w:proofErr w:type="gramStart"/>
-      <w:r>
-        <w:rPr>
-          <w:color w:val="000000" w:themeColor="text1"/>
-          <w:sz w:val="24"/>
-          <w:szCs w:val="24"/>
-        </w:rPr>
-        <w:t>do métodos</w:t>
-      </w:r>
-      <w:proofErr w:type="gramEnd"/>
-      <w:r>
-        <w:rPr>
-          <w:color w:val="000000" w:themeColor="text1"/>
-          <w:sz w:val="24"/>
-          <w:szCs w:val="24"/>
-        </w:rPr>
-        <w:t xml:space="preserve"> </w:t>
-      </w:r>
-      <w:proofErr w:type="spellStart"/>
-      <w:r>
-        <w:rPr>
-          <w:color w:val="000000" w:themeColor="text1"/>
-          <w:sz w:val="24"/>
-          <w:szCs w:val="24"/>
-        </w:rPr>
-        <w:t>Ts</w:t>
-      </w:r>
-      <w:proofErr w:type="spellEnd"/>
-      <w:r>
-        <w:rPr>
-          <w:color w:val="000000" w:themeColor="text1"/>
-          <w:sz w:val="24"/>
-          <w:szCs w:val="24"/>
-        </w:rPr>
-        <w:t>/VI</w:t>
-      </w:r>
-      <w:r>
-        <w:rPr>
-          <w:color w:val="000000" w:themeColor="text1"/>
-          <w:sz w:val="24"/>
-          <w:szCs w:val="24"/>
-        </w:rPr>
-        <w:t xml:space="preserve"> é que </w:t>
-      </w:r>
-      <w:r>
-        <w:rPr>
-          <w:color w:val="000000" w:themeColor="text1"/>
-          <w:sz w:val="24"/>
-          <w:szCs w:val="24"/>
-        </w:rPr>
-        <w:t>para se ter</w:t>
-      </w:r>
-      <w:r>
-        <w:rPr>
-          <w:color w:val="000000" w:themeColor="text1"/>
-          <w:sz w:val="24"/>
-          <w:szCs w:val="24"/>
-        </w:rPr>
-        <w:t xml:space="preserve"> pontos suficientes </w:t>
-      </w:r>
-      <w:r>
-        <w:rPr>
-          <w:color w:val="000000" w:themeColor="text1"/>
-          <w:sz w:val="24"/>
-          <w:szCs w:val="24"/>
-        </w:rPr>
-        <w:t xml:space="preserve">em um sistema de </w:t>
-      </w:r>
-      <w:proofErr w:type="spellStart"/>
-      <w:r>
-        <w:rPr>
-          <w:color w:val="000000" w:themeColor="text1"/>
-          <w:sz w:val="24"/>
-          <w:szCs w:val="24"/>
-        </w:rPr>
-        <w:t>imageamento</w:t>
-      </w:r>
-      <w:proofErr w:type="spellEnd"/>
-      <w:r>
-        <w:rPr>
-          <w:color w:val="000000" w:themeColor="text1"/>
-          <w:sz w:val="24"/>
-          <w:szCs w:val="24"/>
-        </w:rPr>
-        <w:t xml:space="preserve"> remoto capaz de ser utilizado na determinação dos limites de condições extremas, um número suficientemente grande de pixels precisa ser amostrados, o que faz essa limitação ser deficiente no que diz a aplicação em escalas menores, como o tamanho de uma fazenda típica. </w:t>
-      </w:r>
-      <w:r>
-        <w:rPr>
-          <w:rFonts w:ascii="Times New Roman" w:hAnsi="Times New Roman" w:cs="Times New Roman"/>
-          <w:sz w:val="24"/>
-          <w:szCs w:val="24"/>
-          <w:lang w:val="en-GB"/>
-        </w:rPr>
-        <w:t>(</w:t>
-      </w:r>
-      <w:proofErr w:type="spellStart"/>
-      <w:r>
-        <w:rPr>
-          <w:rFonts w:ascii="Times New Roman" w:hAnsi="Times New Roman" w:cs="Times New Roman"/>
-          <w:sz w:val="24"/>
-          <w:szCs w:val="24"/>
-          <w:lang w:val="en-GB"/>
-        </w:rPr>
-        <w:t>Kaleita</w:t>
-      </w:r>
-      <w:proofErr w:type="spellEnd"/>
-      <w:r>
-        <w:rPr>
-          <w:rFonts w:ascii="Times New Roman" w:hAnsi="Times New Roman" w:cs="Times New Roman"/>
-          <w:sz w:val="24"/>
-          <w:szCs w:val="24"/>
-          <w:lang w:val="en-GB"/>
-        </w:rPr>
-        <w:t xml:space="preserve">, Tian, and </w:t>
-      </w:r>
-      <w:proofErr w:type="spellStart"/>
-      <w:r>
-        <w:rPr>
-          <w:rFonts w:ascii="Times New Roman" w:hAnsi="Times New Roman" w:cs="Times New Roman"/>
-          <w:sz w:val="24"/>
-          <w:szCs w:val="24"/>
-          <w:lang w:val="en-GB"/>
-        </w:rPr>
-        <w:t>Hirschi</w:t>
-      </w:r>
-      <w:proofErr w:type="spellEnd"/>
-      <w:r>
-        <w:rPr>
-          <w:rFonts w:ascii="Times New Roman" w:hAnsi="Times New Roman" w:cs="Times New Roman"/>
-          <w:sz w:val="24"/>
-          <w:szCs w:val="24"/>
-          <w:lang w:val="en-GB"/>
-        </w:rPr>
-        <w:t>, 2005).</w:t>
-      </w:r>
-    </w:p>
-    <w:p>
+    </w:p>
+    <w:p>
+      <w:pPr>
+        <w:ind w:firstLine="720"/>
+        <w:jc w:val="both"/>
+        <w:rPr>
+          <w:sz w:val="24"/>
+          <w:szCs w:val="24"/>
+        </w:rPr>
+      </w:pPr>
       <w:bookmarkStart w:id="0" w:name="_GoBack"/>
       <w:bookmarkEnd w:id="0"/>
       <w:r>
+        <w:rPr>
+          <w:sz w:val="24"/>
+          <w:szCs w:val="24"/>
+        </w:rPr>
+        <w:t xml:space="preserve"> </w:t>
+      </w:r>
+    </w:p>
+    <w:p>
+      <w:pPr>
+        <w:ind w:firstLine="720"/>
+        <w:jc w:val="both"/>
+        <w:rPr>
+          <w:rFonts w:ascii="Times New Roman" w:hAnsi="Times New Roman" w:cs="Times New Roman"/>
+          <w:sz w:val="24"/>
+          <w:szCs w:val="24"/>
+        </w:rPr>
+      </w:pPr>
+      <w:r>
+        <w:rPr>
+          <w:sz w:val="24"/>
+          <w:szCs w:val="24"/>
+        </w:rPr>
+        <w:t>A ut</w:t>
+      </w:r>
+      <w:r>
+        <w:rPr>
+          <w:sz w:val="24"/>
+          <w:szCs w:val="24"/>
+        </w:rPr>
+        <w:t>ilização de medição da banda infravermelha em imagens de satélite</w:t>
+      </w:r>
+      <w:r>
+        <w:rPr>
+          <w:sz w:val="24"/>
+          <w:szCs w:val="24"/>
+        </w:rPr>
+        <w:t xml:space="preserve"> de</w:t>
+      </w:r>
+      <w:r>
+        <w:rPr>
+          <w:sz w:val="24"/>
+          <w:szCs w:val="24"/>
+        </w:rPr>
+        <w:t>u</w:t>
+      </w:r>
+      <w:r>
+        <w:rPr>
+          <w:sz w:val="24"/>
+          <w:szCs w:val="24"/>
+        </w:rPr>
+        <w:t xml:space="preserve"> origem a utilização da prática da inércia termal, </w:t>
+      </w:r>
+      <w:r>
+        <w:rPr>
+          <w:i/>
+          <w:sz w:val="24"/>
+          <w:szCs w:val="24"/>
+        </w:rPr>
+        <w:t>termal inertia</w:t>
+      </w:r>
+      <w:r>
+        <w:rPr>
+          <w:sz w:val="24"/>
+          <w:szCs w:val="24"/>
+        </w:rPr>
+        <w:t xml:space="preserve"> (TI) em inglês. A TI relaciona SMC com as magnitudes das diferenças de temperaturas máximas e mínimas medidas no solo no período de um dia </w:t>
+      </w:r>
+      <w:r>
+        <w:rPr>
+          <w:rFonts w:ascii="Times New Roman" w:hAnsi="Times New Roman" w:cs="Times New Roman"/>
+          <w:color w:val="92D050"/>
+          <w:sz w:val="24"/>
+          <w:szCs w:val="24"/>
+        </w:rPr>
+        <w:t>(</w:t>
+      </w:r>
+      <w:proofErr w:type="spellStart"/>
+      <w:r>
+        <w:rPr>
+          <w:rFonts w:ascii="Times New Roman" w:hAnsi="Times New Roman" w:cs="Times New Roman"/>
+          <w:color w:val="92D050"/>
+          <w:sz w:val="24"/>
+          <w:szCs w:val="24"/>
+        </w:rPr>
+        <w:t>Idso</w:t>
+      </w:r>
+      <w:proofErr w:type="spellEnd"/>
+      <w:r>
+        <w:rPr>
+          <w:rFonts w:ascii="Times New Roman" w:hAnsi="Times New Roman" w:cs="Times New Roman"/>
+          <w:color w:val="92D050"/>
+          <w:sz w:val="24"/>
+          <w:szCs w:val="24"/>
+        </w:rPr>
+        <w:t xml:space="preserve">, Jackson, </w:t>
+      </w:r>
+      <w:proofErr w:type="spellStart"/>
+      <w:r>
+        <w:rPr>
+          <w:rFonts w:ascii="Times New Roman" w:hAnsi="Times New Roman" w:cs="Times New Roman"/>
+          <w:color w:val="92D050"/>
+          <w:sz w:val="24"/>
+          <w:szCs w:val="24"/>
+        </w:rPr>
+        <w:t>and</w:t>
+      </w:r>
+      <w:proofErr w:type="spellEnd"/>
+      <w:r>
+        <w:rPr>
+          <w:rFonts w:ascii="Times New Roman" w:hAnsi="Times New Roman" w:cs="Times New Roman"/>
+          <w:color w:val="92D050"/>
+          <w:sz w:val="24"/>
+          <w:szCs w:val="24"/>
+        </w:rPr>
+        <w:t xml:space="preserve"> </w:t>
+      </w:r>
+      <w:proofErr w:type="spellStart"/>
+      <w:r>
+        <w:rPr>
+          <w:rFonts w:ascii="Times New Roman" w:hAnsi="Times New Roman" w:cs="Times New Roman"/>
+          <w:color w:val="92D050"/>
+          <w:sz w:val="24"/>
+          <w:szCs w:val="24"/>
+        </w:rPr>
+        <w:t>Reginato</w:t>
+      </w:r>
+      <w:proofErr w:type="spellEnd"/>
+      <w:r>
+        <w:rPr>
+          <w:rFonts w:ascii="Times New Roman" w:hAnsi="Times New Roman" w:cs="Times New Roman"/>
+          <w:color w:val="92D050"/>
+          <w:sz w:val="24"/>
+          <w:szCs w:val="24"/>
+        </w:rPr>
+        <w:t>, 1976).</w:t>
+      </w:r>
+      <w:r>
+        <w:rPr>
+          <w:color w:val="92D050"/>
+          <w:sz w:val="24"/>
+          <w:szCs w:val="24"/>
+        </w:rPr>
+        <w:t xml:space="preserve"> </w:t>
+      </w:r>
+      <w:r>
+        <w:rPr>
+          <w:sz w:val="24"/>
+          <w:szCs w:val="24"/>
+        </w:rPr>
+        <w:t xml:space="preserve">A utilização do método de TI é simples porque usa o conhecimento das propriedades físicas do solo e do clima e pode produzir perfis de SMC na profundidade de 1 metro, de qualquer forma, a limitação da aproximação é que </w:t>
+      </w:r>
+      <w:proofErr w:type="gramStart"/>
+      <w:r>
+        <w:rPr>
+          <w:sz w:val="24"/>
+          <w:szCs w:val="24"/>
+        </w:rPr>
+        <w:t xml:space="preserve">a </w:t>
+      </w:r>
+      <w:proofErr w:type="spellStart"/>
+      <w:r>
+        <w:rPr>
+          <w:sz w:val="24"/>
+          <w:szCs w:val="24"/>
+        </w:rPr>
+        <w:t>sensividade</w:t>
+      </w:r>
+      <w:proofErr w:type="spellEnd"/>
+      <w:r>
+        <w:rPr>
+          <w:sz w:val="24"/>
+          <w:szCs w:val="24"/>
+        </w:rPr>
+        <w:t xml:space="preserve"> da incerteza das propriedade</w:t>
+      </w:r>
+      <w:r>
+        <w:rPr>
+          <w:sz w:val="24"/>
+          <w:szCs w:val="24"/>
+        </w:rPr>
+        <w:t>s</w:t>
+      </w:r>
+      <w:r>
+        <w:rPr>
+          <w:sz w:val="24"/>
+          <w:szCs w:val="24"/>
+        </w:rPr>
+        <w:t xml:space="preserve"> físicas do solo são</w:t>
+      </w:r>
+      <w:proofErr w:type="gramEnd"/>
+      <w:r>
+        <w:rPr>
+          <w:sz w:val="24"/>
+          <w:szCs w:val="24"/>
+        </w:rPr>
+        <w:t xml:space="preserve"> complexas de determinar no campo e normalmente são obtidas com medidas pontuais.</w:t>
+      </w:r>
+      <w:r>
+        <w:t xml:space="preserve"> </w:t>
+      </w:r>
+      <w:r>
+        <w:rPr>
+          <w:color w:val="92D050"/>
+          <w:sz w:val="24"/>
+          <w:szCs w:val="24"/>
+        </w:rPr>
+        <w:t>(</w:t>
+      </w:r>
+      <w:proofErr w:type="spellStart"/>
+      <w:r>
+        <w:rPr>
+          <w:color w:val="92D050"/>
+          <w:sz w:val="24"/>
+          <w:szCs w:val="24"/>
+        </w:rPr>
+        <w:t>Verstraeten</w:t>
+      </w:r>
+      <w:proofErr w:type="spellEnd"/>
+      <w:r>
+        <w:rPr>
+          <w:color w:val="92D050"/>
+          <w:sz w:val="24"/>
+          <w:szCs w:val="24"/>
+        </w:rPr>
+        <w:t xml:space="preserve"> et al., 2006).</w:t>
+      </w:r>
+      <w:r>
+        <w:rPr>
+          <w:color w:val="92D050"/>
+          <w:sz w:val="24"/>
+          <w:szCs w:val="24"/>
+        </w:rPr>
+        <w:t xml:space="preserve"> </w:t>
+      </w:r>
+      <w:r>
+        <w:rPr>
+          <w:color w:val="000000" w:themeColor="text1"/>
+          <w:sz w:val="24"/>
+          <w:szCs w:val="24"/>
+        </w:rPr>
+        <w:t xml:space="preserve">Uma das grandes causas de erro gerado no método de TI é a quantidade de vegetação na área </w:t>
+      </w:r>
+      <w:r>
+        <w:rPr>
+          <w:color w:val="92D050"/>
+          <w:sz w:val="24"/>
+          <w:szCs w:val="24"/>
+        </w:rPr>
+        <w:t>(</w:t>
+      </w:r>
+      <w:proofErr w:type="spellStart"/>
+      <w:r>
+        <w:rPr>
+          <w:rFonts w:ascii="Times New Roman" w:hAnsi="Times New Roman" w:cs="Times New Roman"/>
+          <w:color w:val="92D050"/>
+          <w:sz w:val="24"/>
+          <w:szCs w:val="24"/>
+        </w:rPr>
+        <w:t>Schmugge</w:t>
+      </w:r>
+      <w:proofErr w:type="spellEnd"/>
+      <w:r>
+        <w:rPr>
+          <w:rFonts w:ascii="Times New Roman" w:hAnsi="Times New Roman" w:cs="Times New Roman"/>
+          <w:color w:val="92D050"/>
+          <w:sz w:val="24"/>
+          <w:szCs w:val="24"/>
+        </w:rPr>
+        <w:t>, 1995)</w:t>
+      </w:r>
+      <w:r>
+        <w:rPr>
+          <w:color w:val="92D050"/>
+          <w:sz w:val="24"/>
+          <w:szCs w:val="24"/>
+        </w:rPr>
+        <w:t xml:space="preserve"> </w:t>
+      </w:r>
+      <w:r>
+        <w:rPr>
+          <w:color w:val="000000" w:themeColor="text1"/>
+          <w:sz w:val="24"/>
+          <w:szCs w:val="24"/>
+        </w:rPr>
+        <w:t xml:space="preserve">o </w:t>
+      </w:r>
+      <w:r>
+        <w:rPr>
+          <w:i/>
+          <w:color w:val="000000" w:themeColor="text1"/>
+          <w:sz w:val="24"/>
+          <w:szCs w:val="24"/>
+        </w:rPr>
+        <w:t>vegetation index</w:t>
+      </w:r>
+      <w:r>
+        <w:rPr>
+          <w:color w:val="000000" w:themeColor="text1"/>
+          <w:sz w:val="24"/>
+          <w:szCs w:val="24"/>
+        </w:rPr>
+        <w:t xml:space="preserve"> (VI) medida que estima a quantidade de vegetação na área pode ser utilizada para uma melhor estimativa a partir da relação temperatura de superfície </w:t>
+      </w:r>
+      <w:proofErr w:type="spellStart"/>
+      <w:r>
+        <w:rPr>
+          <w:color w:val="000000" w:themeColor="text1"/>
+          <w:sz w:val="24"/>
+          <w:szCs w:val="24"/>
+        </w:rPr>
+        <w:t>Ts</w:t>
+      </w:r>
+      <w:proofErr w:type="spellEnd"/>
+      <w:r>
+        <w:rPr>
+          <w:color w:val="000000" w:themeColor="text1"/>
+          <w:sz w:val="24"/>
+          <w:szCs w:val="24"/>
+        </w:rPr>
+        <w:t xml:space="preserve"> /VI. </w:t>
+      </w:r>
+      <w:r>
+        <w:rPr>
+          <w:color w:val="000000" w:themeColor="text1"/>
+          <w:sz w:val="24"/>
+          <w:szCs w:val="24"/>
+        </w:rPr>
+        <w:t>Entretanto, um dos maiores problemas do mé</w:t>
+      </w:r>
+      <w:r>
+        <w:rPr>
+          <w:color w:val="000000" w:themeColor="text1"/>
+          <w:sz w:val="24"/>
+          <w:szCs w:val="24"/>
+        </w:rPr>
+        <w:t xml:space="preserve">todo </w:t>
+      </w:r>
+      <w:proofErr w:type="spellStart"/>
+      <w:r>
+        <w:rPr>
+          <w:color w:val="000000" w:themeColor="text1"/>
+          <w:sz w:val="24"/>
+          <w:szCs w:val="24"/>
+        </w:rPr>
+        <w:t>Ts</w:t>
+      </w:r>
+      <w:proofErr w:type="spellEnd"/>
+      <w:r>
+        <w:rPr>
+          <w:color w:val="000000" w:themeColor="text1"/>
+          <w:sz w:val="24"/>
+          <w:szCs w:val="24"/>
+        </w:rPr>
+        <w:t>/VI</w:t>
+      </w:r>
+      <w:r>
+        <w:rPr>
+          <w:color w:val="000000" w:themeColor="text1"/>
+          <w:sz w:val="24"/>
+          <w:szCs w:val="24"/>
+        </w:rPr>
+        <w:t xml:space="preserve"> é que </w:t>
+      </w:r>
+      <w:r>
+        <w:rPr>
+          <w:color w:val="000000" w:themeColor="text1"/>
+          <w:sz w:val="24"/>
+          <w:szCs w:val="24"/>
+        </w:rPr>
+        <w:t xml:space="preserve">para se </w:t>
+      </w:r>
+      <w:r>
+        <w:rPr>
+          <w:color w:val="000000" w:themeColor="text1"/>
+          <w:sz w:val="24"/>
+          <w:szCs w:val="24"/>
+        </w:rPr>
+        <w:t>obter</w:t>
+      </w:r>
+      <w:r>
+        <w:rPr>
+          <w:color w:val="000000" w:themeColor="text1"/>
+          <w:sz w:val="24"/>
+          <w:szCs w:val="24"/>
+        </w:rPr>
+        <w:t xml:space="preserve"> pontos suficientes </w:t>
+      </w:r>
+      <w:r>
+        <w:rPr>
+          <w:color w:val="000000" w:themeColor="text1"/>
+          <w:sz w:val="24"/>
+          <w:szCs w:val="24"/>
+        </w:rPr>
+        <w:t xml:space="preserve">em um sistema de </w:t>
+      </w:r>
+      <w:proofErr w:type="spellStart"/>
+      <w:r>
+        <w:rPr>
+          <w:color w:val="000000" w:themeColor="text1"/>
+          <w:sz w:val="24"/>
+          <w:szCs w:val="24"/>
+        </w:rPr>
+        <w:t>imageamento</w:t>
+      </w:r>
+      <w:proofErr w:type="spellEnd"/>
+      <w:r>
+        <w:rPr>
+          <w:color w:val="000000" w:themeColor="text1"/>
+          <w:sz w:val="24"/>
+          <w:szCs w:val="24"/>
+        </w:rPr>
+        <w:t xml:space="preserve"> remoto capaz de ser utilizado na determinação dos limites de condições extremas, um número suficientemente grande de pixels precisa ser amostrados, o que faz essa limitação ser deficiente no que diz a aplicação em escalas menores, como o tamanho de uma fazenda típica. </w:t>
+      </w:r>
+      <w:r>
+        <w:rPr>
+          <w:rFonts w:ascii="Times New Roman" w:hAnsi="Times New Roman" w:cs="Times New Roman"/>
+          <w:sz w:val="24"/>
+          <w:szCs w:val="24"/>
+        </w:rPr>
+        <w:t>(</w:t>
+      </w:r>
+      <w:proofErr w:type="spellStart"/>
+      <w:r>
+        <w:rPr>
+          <w:rFonts w:ascii="Times New Roman" w:hAnsi="Times New Roman" w:cs="Times New Roman"/>
+          <w:sz w:val="24"/>
+          <w:szCs w:val="24"/>
+        </w:rPr>
+        <w:t>Kaleita</w:t>
+      </w:r>
+      <w:proofErr w:type="spellEnd"/>
+      <w:r>
+        <w:rPr>
+          <w:rFonts w:ascii="Times New Roman" w:hAnsi="Times New Roman" w:cs="Times New Roman"/>
+          <w:sz w:val="24"/>
+          <w:szCs w:val="24"/>
+        </w:rPr>
+        <w:t xml:space="preserve">, </w:t>
+      </w:r>
+      <w:proofErr w:type="spellStart"/>
+      <w:r>
+        <w:rPr>
+          <w:rFonts w:ascii="Times New Roman" w:hAnsi="Times New Roman" w:cs="Times New Roman"/>
+          <w:sz w:val="24"/>
+          <w:szCs w:val="24"/>
+        </w:rPr>
+        <w:t>Tian</w:t>
+      </w:r>
+      <w:proofErr w:type="spellEnd"/>
+      <w:r>
+        <w:rPr>
+          <w:rFonts w:ascii="Times New Roman" w:hAnsi="Times New Roman" w:cs="Times New Roman"/>
+          <w:sz w:val="24"/>
+          <w:szCs w:val="24"/>
+        </w:rPr>
+        <w:t xml:space="preserve">, </w:t>
+      </w:r>
+      <w:proofErr w:type="spellStart"/>
+      <w:r>
+        <w:rPr>
+          <w:rFonts w:ascii="Times New Roman" w:hAnsi="Times New Roman" w:cs="Times New Roman"/>
+          <w:sz w:val="24"/>
+          <w:szCs w:val="24"/>
+        </w:rPr>
+        <w:t>and</w:t>
+      </w:r>
+      <w:proofErr w:type="spellEnd"/>
+      <w:r>
+        <w:rPr>
+          <w:rFonts w:ascii="Times New Roman" w:hAnsi="Times New Roman" w:cs="Times New Roman"/>
+          <w:sz w:val="24"/>
+          <w:szCs w:val="24"/>
+        </w:rPr>
+        <w:t xml:space="preserve"> </w:t>
+      </w:r>
+      <w:proofErr w:type="spellStart"/>
+      <w:r>
+        <w:rPr>
+          <w:rFonts w:ascii="Times New Roman" w:hAnsi="Times New Roman" w:cs="Times New Roman"/>
+          <w:sz w:val="24"/>
+          <w:szCs w:val="24"/>
+        </w:rPr>
+        <w:t>Hirschi</w:t>
+      </w:r>
+      <w:proofErr w:type="spellEnd"/>
+      <w:r>
+        <w:rPr>
+          <w:rFonts w:ascii="Times New Roman" w:hAnsi="Times New Roman" w:cs="Times New Roman"/>
+          <w:sz w:val="24"/>
+          <w:szCs w:val="24"/>
+        </w:rPr>
+        <w:t>, 2005).</w:t>
+      </w:r>
+    </w:p>
+    <w:p>
+      <w:pPr>
+        <w:ind w:firstLine="720"/>
+        <w:jc w:val="both"/>
+        <w:rPr>
+          <w:color w:val="000000" w:themeColor="text1"/>
+          <w:sz w:val="24"/>
+          <w:szCs w:val="24"/>
+        </w:rPr>
+      </w:pPr>
+    </w:p>
+    <w:p>
+      <w:r>
         <w:t xml:space="preserve">O </w:t>
       </w:r>
       <w:proofErr w:type="spellStart"/>
@@ -729,6 +846,7 @@
     <w:p/>
     <w:p>
       <w:r>
+        <w:lastRenderedPageBreak/>
         <w:t>Explicar SVM</w:t>
       </w:r>
     </w:p>
@@ -748,7 +866,6 @@
     <w:p/>
     <w:p>
       <w:r>
-        <w:lastRenderedPageBreak/>
         <w:t xml:space="preserve">(Citar o trabalho de Michael E. </w:t>
       </w:r>
       <w:proofErr w:type="spellStart"/>

</xml_diff>

<commit_message>
Texto reescrito, feita duas paginas de introducao
</commit_message>
<xml_diff>
--- a/TCC.docx
+++ b/TCC.docx
@@ -4,6 +4,107 @@
   <w:body>
     <w:p>
       <w:pPr>
+        <w:rPr>
+          <w:i/>
+          <w:sz w:val="24"/>
+          <w:szCs w:val="24"/>
+          <w:lang w:val="en-GB"/>
+        </w:rPr>
+      </w:pPr>
+      <w:r>
+        <w:rPr>
+          <w:i/>
+          <w:color w:val="000000"/>
+          <w:sz w:val="27"/>
+          <w:szCs w:val="27"/>
+          <w:lang w:val="en-GB"/>
+        </w:rPr>
+        <w:t>“</w:t>
+      </w:r>
+      <w:r>
+        <w:rPr>
+          <w:i/>
+          <w:color w:val="000000"/>
+          <w:sz w:val="27"/>
+          <w:szCs w:val="27"/>
+          <w:lang w:val="en-GB"/>
+        </w:rPr>
+        <w:t>To break, to spoil, to waste, is not to encourage national labour; or, more brie</w:t>
+      </w:r>
+      <w:r>
+        <w:rPr>
+          <w:i/>
+          <w:color w:val="000000"/>
+          <w:sz w:val="27"/>
+          <w:szCs w:val="27"/>
+          <w:lang w:val="en-GB"/>
+        </w:rPr>
+        <w:t>fly, destruction is not profit.”</w:t>
+      </w:r>
+      <w:bookmarkStart w:id="0" w:name="_GoBack"/>
+      <w:bookmarkEnd w:id="0"/>
+    </w:p>
+    <w:p>
+      <w:pPr>
+        <w:rPr>
+          <w:i/>
+          <w:sz w:val="24"/>
+          <w:szCs w:val="24"/>
+          <w:lang w:val="en-GB"/>
+        </w:rPr>
+      </w:pPr>
+    </w:p>
+    <w:p>
+      <w:pPr>
+        <w:jc w:val="right"/>
+        <w:rPr>
+          <w:i/>
+          <w:sz w:val="24"/>
+          <w:szCs w:val="24"/>
+          <w:lang w:val="en-GB"/>
+        </w:rPr>
+      </w:pPr>
+      <w:r>
+        <w:rPr>
+          <w:i/>
+          <w:sz w:val="24"/>
+          <w:szCs w:val="24"/>
+          <w:lang w:val="en-GB"/>
+        </w:rPr>
+        <w:t>-Fred</w:t>
+      </w:r>
+      <w:r>
+        <w:rPr>
+          <w:i/>
+          <w:sz w:val="24"/>
+          <w:szCs w:val="24"/>
+          <w:lang w:val="en-US"/>
+        </w:rPr>
+        <w:t>eric Bastiat</w:t>
+      </w:r>
+      <w:r>
+        <w:rPr>
+          <w:i/>
+          <w:sz w:val="24"/>
+          <w:szCs w:val="24"/>
+          <w:lang w:val="en-GB"/>
+        </w:rPr>
+        <w:br w:type="page"/>
+      </w:r>
+    </w:p>
+    <w:p>
+      <w:pPr>
+        <w:rPr>
+          <w:i/>
+          <w:sz w:val="24"/>
+          <w:szCs w:val="24"/>
+          <w:lang w:val="en-GB"/>
+        </w:rPr>
+      </w:pPr>
+    </w:p>
+    <w:p>
+      <w:pPr>
+        <w:spacing w:line="360" w:lineRule="auto"/>
         <w:jc w:val="both"/>
         <w:rPr>
           <w:sz w:val="24"/>
@@ -20,55 +121,72 @@
     </w:p>
     <w:p>
       <w:pPr>
+        <w:spacing w:line="360" w:lineRule="auto"/>
+        <w:ind w:firstLine="720"/>
         <w:jc w:val="both"/>
         <w:rPr>
-          <w:sz w:val="24"/>
-          <w:szCs w:val="24"/>
-        </w:rPr>
-      </w:pPr>
-      <w:r>
-        <w:rPr>
-          <w:sz w:val="24"/>
-          <w:szCs w:val="24"/>
-        </w:rPr>
-        <w:t>O trabalho possui motivação no que se diz a necessidade de uma melhor administração da água em sistemas de irrigação</w:t>
-      </w:r>
-      <w:r>
-        <w:rPr>
-          <w:sz w:val="24"/>
-          <w:szCs w:val="24"/>
-        </w:rPr>
-        <w:t>. De acordo com (AQUASTAT)</w:t>
-      </w:r>
-      <w:r>
-        <w:rPr>
-          <w:sz w:val="24"/>
-          <w:szCs w:val="24"/>
-        </w:rPr>
-        <w:t xml:space="preserve">, organização de estudos de água e comida da </w:t>
-      </w:r>
-      <w:proofErr w:type="gramStart"/>
-      <w:r>
-        <w:rPr>
-          <w:sz w:val="24"/>
-          <w:szCs w:val="24"/>
-        </w:rPr>
-        <w:t xml:space="preserve">ONU,  </w:t>
-      </w:r>
-      <w:r>
-        <w:rPr>
-          <w:sz w:val="24"/>
-          <w:szCs w:val="24"/>
-        </w:rPr>
-        <w:t>69</w:t>
-      </w:r>
-      <w:proofErr w:type="gramEnd"/>
-      <w:r>
-        <w:rPr>
-          <w:sz w:val="24"/>
-          <w:szCs w:val="24"/>
-        </w:rPr>
-        <w:t>,8</w:t>
+          <w:rFonts w:ascii="Arial" w:hAnsi="Arial" w:cs="Arial"/>
+          <w:color w:val="252525"/>
+          <w:sz w:val="24"/>
+          <w:szCs w:val="24"/>
+          <w:shd w:val="clear" w:color="auto" w:fill="FFFFFF"/>
+        </w:rPr>
+      </w:pPr>
+      <w:r>
+        <w:rPr>
+          <w:sz w:val="24"/>
+          <w:szCs w:val="24"/>
+        </w:rPr>
+        <w:t xml:space="preserve">O trabalho possui motivação no que se </w:t>
+      </w:r>
+      <w:r>
+        <w:rPr>
+          <w:sz w:val="24"/>
+          <w:szCs w:val="24"/>
+        </w:rPr>
+        <w:t>necessita</w:t>
+      </w:r>
+      <w:r>
+        <w:rPr>
+          <w:sz w:val="24"/>
+          <w:szCs w:val="24"/>
+        </w:rPr>
+        <w:t xml:space="preserve"> de uma melhor administração da água em sistemas de irrigação</w:t>
+      </w:r>
+      <w:r>
+        <w:rPr>
+          <w:sz w:val="24"/>
+          <w:szCs w:val="24"/>
+        </w:rPr>
+        <w:t>.</w:t>
+      </w:r>
+      <w:r>
+        <w:rPr>
+          <w:sz w:val="24"/>
+          <w:szCs w:val="24"/>
+        </w:rPr>
+        <w:t xml:space="preserve"> </w:t>
+      </w:r>
+      <w:r>
+        <w:rPr>
+          <w:sz w:val="24"/>
+          <w:szCs w:val="24"/>
+        </w:rPr>
+        <w:t>De acordo com (AQUASTAT)</w:t>
+      </w:r>
+      <w:r>
+        <w:rPr>
+          <w:sz w:val="24"/>
+          <w:szCs w:val="24"/>
+        </w:rPr>
+        <w:t xml:space="preserve">, organização de estudos de água e comida da ONU, </w:t>
+      </w:r>
+      <w:r>
+        <w:rPr>
+          <w:sz w:val="24"/>
+          <w:szCs w:val="24"/>
+        </w:rPr>
+        <w:t>69,8</w:t>
       </w:r>
       <w:r>
         <w:rPr>
@@ -105,7 +223,7 @@
           <w:sz w:val="24"/>
           <w:szCs w:val="24"/>
         </w:rPr>
-        <w:t>(ANA) em relatório de 2012</w:t>
+        <w:t>(ANA, 2012)</w:t>
       </w:r>
       <w:r>
         <w:rPr>
@@ -119,11 +237,79 @@
           <w:sz w:val="24"/>
           <w:szCs w:val="24"/>
         </w:rPr>
-        <w:t>e deverá ter um aumento estimado de ... % até .... .</w:t>
-      </w:r>
-    </w:p>
-    <w:p>
-      <w:pPr>
+        <w:t>o consumo de água para irrigação no país</w:t>
+      </w:r>
+      <w:r>
+        <w:rPr>
+          <w:sz w:val="24"/>
+          <w:szCs w:val="24"/>
+        </w:rPr>
+        <w:t xml:space="preserve"> deverá ter um aumento estimado de ... % até</w:t>
+      </w:r>
+      <w:proofErr w:type="gramStart"/>
+      <w:r>
+        <w:rPr>
+          <w:sz w:val="24"/>
+          <w:szCs w:val="24"/>
+        </w:rPr>
+        <w:t xml:space="preserve"> ....</w:t>
+      </w:r>
+      <w:proofErr w:type="gramEnd"/>
+      <w:r>
+        <w:rPr>
+          <w:sz w:val="24"/>
+          <w:szCs w:val="24"/>
+        </w:rPr>
+        <w:t xml:space="preserve"> .</w:t>
+      </w:r>
+      <w:r>
+        <w:rPr>
+          <w:sz w:val="24"/>
+          <w:szCs w:val="24"/>
+        </w:rPr>
+        <w:t xml:space="preserve"> </w:t>
+      </w:r>
+      <w:r>
+        <w:rPr>
+          <w:sz w:val="24"/>
+          <w:szCs w:val="24"/>
+        </w:rPr>
+        <w:t xml:space="preserve"> </w:t>
+      </w:r>
+      <w:r>
+        <w:rPr>
+          <w:rFonts w:ascii="Arial" w:hAnsi="Arial" w:cs="Arial"/>
+          <w:color w:val="252525"/>
+          <w:sz w:val="24"/>
+          <w:szCs w:val="24"/>
+          <w:shd w:val="clear" w:color="auto" w:fill="FFFFFF"/>
+        </w:rPr>
+        <w:t>Hoje, cerca de 3,5 milhões de hectares são irrigados, embora 29 milhões desse total sejam considerados adequados para a irrigação pela Agência Nacional de Águas (ANA)</w:t>
+      </w:r>
+      <w:r>
+        <w:rPr>
+          <w:rFonts w:ascii="Arial" w:hAnsi="Arial" w:cs="Arial"/>
+          <w:color w:val="252525"/>
+          <w:sz w:val="24"/>
+          <w:szCs w:val="24"/>
+          <w:shd w:val="clear" w:color="auto" w:fill="FFFFFF"/>
+        </w:rPr>
+        <w:t>.</w:t>
+      </w:r>
+    </w:p>
+    <w:p>
+      <w:pPr>
+        <w:spacing w:line="360" w:lineRule="auto"/>
+        <w:jc w:val="both"/>
+        <w:rPr>
+          <w:sz w:val="24"/>
+          <w:szCs w:val="24"/>
+        </w:rPr>
+      </w:pPr>
+    </w:p>
+    <w:p>
+      <w:pPr>
+        <w:spacing w:line="360" w:lineRule="auto"/>
         <w:ind w:firstLine="720"/>
         <w:jc w:val="both"/>
         <w:rPr>
@@ -136,71 +322,65 @@
           <w:sz w:val="24"/>
           <w:szCs w:val="24"/>
         </w:rPr>
-        <w:t>De acordo com ... o nível dos rios possui influência direta na quantidade da utilização de energia termoelétrica em país que possuem uma malha energética</w:t>
-      </w:r>
-      <w:r>
-        <w:rPr>
-          <w:sz w:val="24"/>
-          <w:szCs w:val="24"/>
-        </w:rPr>
-        <w:t xml:space="preserve"> termo hídrica, o que afeta além do preço da energia, a quantidade de poluentes emitidos no país</w:t>
-      </w:r>
-      <w:r>
-        <w:rPr>
-          <w:sz w:val="24"/>
-          <w:szCs w:val="24"/>
-        </w:rPr>
-        <w:t xml:space="preserve">. De acordo com </w:t>
-      </w:r>
-      <w:proofErr w:type="spellStart"/>
-      <w:r>
-        <w:rPr>
-          <w:sz w:val="24"/>
-          <w:szCs w:val="24"/>
-        </w:rPr>
-        <w:t>bredemeier</w:t>
-      </w:r>
-      <w:proofErr w:type="spellEnd"/>
-      <w:r>
-        <w:rPr>
-          <w:sz w:val="24"/>
-          <w:szCs w:val="24"/>
-        </w:rPr>
-        <w:t xml:space="preserve"> a utilização de água pela agricultura pode</w:t>
-      </w:r>
-      <w:r>
-        <w:rPr>
-          <w:sz w:val="24"/>
-          <w:szCs w:val="24"/>
-        </w:rPr>
-        <w:t xml:space="preserve"> influenciar o nível das barragens</w:t>
-      </w:r>
-      <w:r>
-        <w:rPr>
-          <w:sz w:val="24"/>
-          <w:szCs w:val="24"/>
-        </w:rPr>
-        <w:t xml:space="preserve"> </w:t>
-      </w:r>
-      <w:proofErr w:type="gramStart"/>
-      <w:r>
-        <w:rPr>
-          <w:sz w:val="24"/>
-          <w:szCs w:val="24"/>
-        </w:rPr>
-        <w:t>... .</w:t>
-      </w:r>
-      <w:proofErr w:type="gramEnd"/>
-      <w:r>
-        <w:rPr>
-          <w:sz w:val="24"/>
-          <w:szCs w:val="24"/>
-        </w:rPr>
-        <w:t xml:space="preserve"> Portanto, é de interesse primário a melhor utilização da água em sistemas de irrigação.</w:t>
-      </w:r>
-    </w:p>
-    <w:p>
-      <w:pPr>
+        <w:t xml:space="preserve">De acordo com </w:t>
+      </w:r>
+      <w:proofErr w:type="spellStart"/>
+      <w:r>
+        <w:rPr>
+          <w:sz w:val="24"/>
+          <w:szCs w:val="24"/>
+        </w:rPr>
+        <w:t>Buchleiter</w:t>
+      </w:r>
+      <w:proofErr w:type="spellEnd"/>
+      <w:r>
+        <w:rPr>
+          <w:sz w:val="24"/>
+          <w:szCs w:val="24"/>
+        </w:rPr>
+        <w:t xml:space="preserve"> et al. (1996), </w:t>
+      </w:r>
+      <w:proofErr w:type="spellStart"/>
+      <w:r>
+        <w:rPr>
+          <w:sz w:val="24"/>
+          <w:szCs w:val="24"/>
+        </w:rPr>
+        <w:t>sobre</w:t>
+      </w:r>
+      <w:r>
+        <w:rPr>
+          <w:sz w:val="24"/>
+          <w:szCs w:val="24"/>
+        </w:rPr>
+        <w:t>-</w:t>
+      </w:r>
+      <w:r>
+        <w:rPr>
+          <w:sz w:val="24"/>
+          <w:szCs w:val="24"/>
+        </w:rPr>
+        <w:t>irrigação</w:t>
+      </w:r>
+      <w:proofErr w:type="spellEnd"/>
+      <w:r>
+        <w:rPr>
+          <w:sz w:val="24"/>
+          <w:szCs w:val="24"/>
+        </w:rPr>
+        <w:t xml:space="preserve"> causa gastos excessivos</w:t>
+      </w:r>
+      <w:r>
+        <w:rPr>
+          <w:sz w:val="24"/>
+          <w:szCs w:val="24"/>
+        </w:rPr>
+        <w:t xml:space="preserve"> para o agricultor.</w:t>
+      </w:r>
+    </w:p>
+    <w:p>
+      <w:pPr>
+        <w:spacing w:line="360" w:lineRule="auto"/>
         <w:ind w:firstLine="720"/>
         <w:jc w:val="both"/>
         <w:rPr>
@@ -208,16 +388,10 @@
           <w:szCs w:val="24"/>
         </w:rPr>
       </w:pPr>
-      <w:r>
-        <w:rPr>
-          <w:sz w:val="24"/>
-          <w:szCs w:val="24"/>
-        </w:rPr>
-        <w:t xml:space="preserve">Do ponto de vista do produtor rural, sistemas como o de pivô central possuem, de acordo com ..., um custo de .... </w:t>
-      </w:r>
-    </w:p>
-    <w:p>
-      <w:pPr>
+    </w:p>
+    <w:p>
+      <w:pPr>
+        <w:spacing w:line="360" w:lineRule="auto"/>
         <w:ind w:firstLine="720"/>
         <w:jc w:val="both"/>
         <w:rPr>
@@ -225,46 +399,26 @@
           <w:szCs w:val="24"/>
         </w:rPr>
       </w:pPr>
-      <w:r>
-        <w:rPr>
-          <w:sz w:val="24"/>
-          <w:szCs w:val="24"/>
-        </w:rPr>
-        <w:t xml:space="preserve">De acordo com </w:t>
-      </w:r>
-      <w:proofErr w:type="spellStart"/>
-      <w:r>
-        <w:rPr>
-          <w:sz w:val="24"/>
-          <w:szCs w:val="24"/>
-        </w:rPr>
-        <w:t>Buchleiter</w:t>
-      </w:r>
-      <w:proofErr w:type="spellEnd"/>
-      <w:r>
-        <w:rPr>
-          <w:sz w:val="24"/>
-          <w:szCs w:val="24"/>
-        </w:rPr>
-        <w:t xml:space="preserve"> </w:t>
-      </w:r>
-      <w:r>
-        <w:rPr>
-          <w:sz w:val="24"/>
-          <w:szCs w:val="24"/>
-        </w:rPr>
-        <w:t>et al. (1996),</w:t>
-      </w:r>
-      <w:r>
-        <w:rPr>
-          <w:sz w:val="24"/>
-          <w:szCs w:val="24"/>
-        </w:rPr>
-        <w:t xml:space="preserve"> sobre irrigação causa gastos excessivos</w:t>
-      </w:r>
-    </w:p>
-    <w:p>
-      <w:pPr>
+    </w:p>
+    <w:p>
+      <w:pPr>
+        <w:spacing w:line="360" w:lineRule="auto"/>
+        <w:rPr>
+          <w:sz w:val="24"/>
+          <w:szCs w:val="24"/>
+        </w:rPr>
+      </w:pPr>
+      <w:r>
+        <w:rPr>
+          <w:sz w:val="24"/>
+          <w:szCs w:val="24"/>
+        </w:rPr>
+        <w:br w:type="page"/>
+      </w:r>
+    </w:p>
+    <w:p>
+      <w:pPr>
+        <w:spacing w:line="360" w:lineRule="auto"/>
         <w:ind w:firstLine="720"/>
         <w:jc w:val="both"/>
         <w:rPr>
@@ -275,35 +429,776 @@
     </w:p>
     <w:p>
       <w:pPr>
+        <w:spacing w:line="360" w:lineRule="auto"/>
         <w:ind w:firstLine="720"/>
         <w:jc w:val="both"/>
         <w:rPr>
-          <w:sz w:val="24"/>
-          <w:szCs w:val="24"/>
-        </w:rPr>
-      </w:pPr>
-      <w:bookmarkStart w:id="0" w:name="_GoBack"/>
-      <w:bookmarkEnd w:id="0"/>
-      <w:r>
-        <w:rPr>
-          <w:sz w:val="24"/>
-          <w:szCs w:val="24"/>
-        </w:rPr>
-        <w:t xml:space="preserve"> </w:t>
-      </w:r>
-    </w:p>
-    <w:p>
-      <w:pPr>
+          <w:rFonts w:ascii="Arial" w:hAnsi="Arial" w:cs="Arial"/>
+          <w:sz w:val="24"/>
+          <w:szCs w:val="24"/>
+        </w:rPr>
+      </w:pPr>
+      <w:r>
+        <w:rPr>
+          <w:rFonts w:ascii="Arial" w:hAnsi="Arial" w:cs="Arial"/>
+          <w:sz w:val="24"/>
+          <w:szCs w:val="24"/>
+        </w:rPr>
+        <w:t>Introdução</w:t>
+      </w:r>
+    </w:p>
+    <w:p>
+      <w:pPr>
+        <w:spacing w:line="360" w:lineRule="auto"/>
         <w:ind w:firstLine="720"/>
         <w:jc w:val="both"/>
         <w:rPr>
-          <w:rFonts w:ascii="Times New Roman" w:hAnsi="Times New Roman" w:cs="Times New Roman"/>
-          <w:sz w:val="24"/>
-          <w:szCs w:val="24"/>
-        </w:rPr>
-      </w:pPr>
-      <w:r>
-        <w:rPr>
+          <w:rFonts w:ascii="Arial" w:hAnsi="Arial" w:cs="Arial"/>
+          <w:sz w:val="24"/>
+          <w:szCs w:val="24"/>
+        </w:rPr>
+      </w:pPr>
+      <w:r>
+        <w:rPr>
+          <w:rFonts w:ascii="Arial" w:hAnsi="Arial" w:cs="Arial"/>
+          <w:sz w:val="24"/>
+          <w:szCs w:val="24"/>
+        </w:rPr>
+        <w:t>A finalidade básica da irrigação é proporcionar água às culturas de maneira a atender às exigências hídricas durante todo seu ciclo, possibilitando altas produtividades e produtos de boa qualidade. Sendo que a quantidade de água necessária às culturas é função da espécie cultivada, da produtividade desejada, do local de cultivo, do estádio de desenvolvimento da cultura, do tipo de solo e da época de plantio</w:t>
+      </w:r>
+      <w:r>
+        <w:rPr>
+          <w:rFonts w:ascii="Arial" w:hAnsi="Arial" w:cs="Arial"/>
+          <w:sz w:val="24"/>
+          <w:szCs w:val="24"/>
+        </w:rPr>
+        <w:t xml:space="preserve">. </w:t>
+      </w:r>
+      <w:r>
+        <w:rPr>
+          <w:rFonts w:ascii="Arial" w:hAnsi="Arial" w:cs="Arial"/>
+          <w:sz w:val="24"/>
+          <w:szCs w:val="24"/>
+        </w:rPr>
+        <w:t>(</w:t>
+      </w:r>
+      <w:proofErr w:type="spellStart"/>
+      <w:r>
+        <w:rPr>
+          <w:rFonts w:ascii="Arial" w:hAnsi="Arial" w:cs="Arial"/>
+          <w:sz w:val="24"/>
+          <w:szCs w:val="24"/>
+        </w:rPr>
+        <w:t>Salassier</w:t>
+      </w:r>
+      <w:proofErr w:type="spellEnd"/>
+      <w:r>
+        <w:rPr>
+          <w:rFonts w:ascii="Arial" w:hAnsi="Arial" w:cs="Arial"/>
+          <w:sz w:val="24"/>
+          <w:szCs w:val="24"/>
+        </w:rPr>
+        <w:t xml:space="preserve"> Bernardo,2008)</w:t>
+      </w:r>
+    </w:p>
+    <w:p>
+      <w:pPr>
+        <w:spacing w:line="360" w:lineRule="auto"/>
+        <w:ind w:firstLine="720"/>
+        <w:jc w:val="both"/>
+        <w:rPr>
+          <w:rFonts w:ascii="Arial" w:hAnsi="Arial" w:cs="Arial"/>
+          <w:sz w:val="24"/>
+          <w:szCs w:val="24"/>
+        </w:rPr>
+      </w:pPr>
+      <w:r>
+        <w:rPr>
+          <w:rFonts w:ascii="Arial" w:hAnsi="Arial" w:cs="Arial"/>
+          <w:sz w:val="24"/>
+          <w:szCs w:val="24"/>
+        </w:rPr>
+        <w:t>Sabe-se que a agricultura irrigada é a que mais desvia água do meio ambiente para a produção de alimentos. Atualmente, a irrigação é praticada em 17 % das áreas aráveis do planeta, produzindo 40 % dos alimentos do mundo e utilizando ao redor de 70 % de todas as águas retiradas dos corpos d’água do planeta. Estima-se que para garantir as demandas de alimentos, a área irrigada deve crescer entre 20 % e 30 % até o ano 2025 (Nunes 2009).</w:t>
+      </w:r>
+    </w:p>
+    <w:p>
+      <w:pPr>
+        <w:spacing w:line="360" w:lineRule="auto"/>
+        <w:ind w:firstLine="720"/>
+        <w:jc w:val="both"/>
+        <w:rPr>
+          <w:rFonts w:ascii="Arial" w:hAnsi="Arial" w:cs="Arial"/>
+          <w:sz w:val="24"/>
+          <w:szCs w:val="24"/>
+        </w:rPr>
+      </w:pPr>
+      <w:r>
+        <w:rPr>
+          <w:rFonts w:ascii="Arial" w:hAnsi="Arial" w:cs="Arial"/>
+          <w:sz w:val="24"/>
+          <w:szCs w:val="24"/>
+        </w:rPr>
+        <w:t>Nos últimos 25 anos, a produtividade dobrou, fato devido, em parte, ao aumento da utilização d</w:t>
+      </w:r>
+      <w:r>
+        <w:rPr>
+          <w:rFonts w:ascii="Arial" w:hAnsi="Arial" w:cs="Arial"/>
+          <w:sz w:val="24"/>
+          <w:szCs w:val="24"/>
+        </w:rPr>
+        <w:t>a irrigação. A irrigação inefi</w:t>
+      </w:r>
+      <w:r>
+        <w:rPr>
+          <w:rFonts w:ascii="Arial" w:hAnsi="Arial" w:cs="Arial"/>
+          <w:sz w:val="24"/>
+          <w:szCs w:val="24"/>
+        </w:rPr>
+        <w:t>ciente tem gerado salinização e problemas de drenagem em 15.000 ha, principalmente, do nordeste do país (AQUASTAT 2000). A área irrigada no Brasil é responsável por mais de 16 % do volume total da produção e 35 % do valor econômico total da produção, enquanto que no mundo estes núme</w:t>
+      </w:r>
+      <w:r>
+        <w:rPr>
+          <w:rFonts w:ascii="Arial" w:hAnsi="Arial" w:cs="Arial"/>
+          <w:sz w:val="24"/>
+          <w:szCs w:val="24"/>
+        </w:rPr>
+        <w:t>ros são da ordem de 44 % e 54 %.</w:t>
+      </w:r>
+      <w:r>
+        <w:rPr>
+          <w:rFonts w:ascii="Arial" w:hAnsi="Arial" w:cs="Arial"/>
+          <w:sz w:val="24"/>
+          <w:szCs w:val="24"/>
+        </w:rPr>
+        <w:t xml:space="preserve"> </w:t>
+      </w:r>
+      <w:r>
+        <w:rPr>
+          <w:rFonts w:ascii="Arial" w:hAnsi="Arial" w:cs="Arial"/>
+          <w:sz w:val="24"/>
+          <w:szCs w:val="24"/>
+        </w:rPr>
+        <w:t>E</w:t>
+      </w:r>
+      <w:r>
+        <w:rPr>
+          <w:rFonts w:ascii="Arial" w:hAnsi="Arial" w:cs="Arial"/>
+          <w:sz w:val="24"/>
+          <w:szCs w:val="24"/>
+        </w:rPr>
+        <w:t>m média, a produtividade nas áreas irrigadas é 2,5 a 3,0 vezes maior do</w:t>
+      </w:r>
+      <w:r>
+        <w:rPr>
+          <w:rFonts w:ascii="Arial" w:hAnsi="Arial" w:cs="Arial"/>
+          <w:sz w:val="24"/>
+          <w:szCs w:val="24"/>
+        </w:rPr>
+        <w:t xml:space="preserve"> que a das áreas não irrigadas.</w:t>
+      </w:r>
+    </w:p>
+    <w:p>
+      <w:pPr>
+        <w:spacing w:line="360" w:lineRule="auto"/>
+        <w:ind w:firstLine="720"/>
+        <w:jc w:val="both"/>
+        <w:rPr>
+          <w:rFonts w:ascii="Arial" w:hAnsi="Arial" w:cs="Arial"/>
+          <w:sz w:val="24"/>
+          <w:szCs w:val="24"/>
+        </w:rPr>
+      </w:pPr>
+      <w:r>
+        <w:rPr>
+          <w:rFonts w:ascii="Arial" w:hAnsi="Arial" w:cs="Arial"/>
+          <w:sz w:val="24"/>
+          <w:szCs w:val="24"/>
+        </w:rPr>
+        <w:t xml:space="preserve">De acordo com (Bredemeier,200x) a utilização de água pela agricultura pode influenciar o nível das barragens </w:t>
+      </w:r>
+      <w:proofErr w:type="gramStart"/>
+      <w:r>
+        <w:rPr>
+          <w:rFonts w:ascii="Arial" w:hAnsi="Arial" w:cs="Arial"/>
+          <w:sz w:val="24"/>
+          <w:szCs w:val="24"/>
+        </w:rPr>
+        <w:t>... .</w:t>
+      </w:r>
+      <w:proofErr w:type="gramEnd"/>
+      <w:r>
+        <w:rPr>
+          <w:rFonts w:ascii="Arial" w:hAnsi="Arial" w:cs="Arial"/>
+          <w:sz w:val="24"/>
+          <w:szCs w:val="24"/>
+        </w:rPr>
+        <w:t xml:space="preserve"> De acordo com ... o nível dos rios possui influência direta na quantidade da utilização de energia termoelétrica em país que possuem uma malha energética termo hídrica, o que afeta além do preço da energia, a quantidade de poluentes emitidos no país. </w:t>
+      </w:r>
+      <w:r>
+        <w:rPr>
+          <w:rFonts w:ascii="Arial" w:hAnsi="Arial" w:cs="Arial"/>
+          <w:sz w:val="24"/>
+          <w:szCs w:val="24"/>
+        </w:rPr>
+        <w:t>Portanto, é de interesse primário a melhor utilização da água em sistemas de irrigação.</w:t>
+      </w:r>
+    </w:p>
+    <w:p>
+      <w:pPr>
+        <w:spacing w:line="360" w:lineRule="auto"/>
+        <w:ind w:firstLine="720"/>
+        <w:jc w:val="both"/>
+        <w:rPr>
+          <w:rFonts w:ascii="Arial" w:hAnsi="Arial" w:cs="Arial"/>
+          <w:sz w:val="24"/>
+          <w:szCs w:val="24"/>
+        </w:rPr>
+      </w:pPr>
+      <w:r>
+        <w:rPr>
+          <w:rFonts w:ascii="Arial" w:hAnsi="Arial" w:cs="Arial"/>
+          <w:sz w:val="24"/>
+          <w:szCs w:val="24"/>
+        </w:rPr>
+        <w:t xml:space="preserve">Um manejo de irrigação eficaz necessita de uma aplicação de água no tempo e na quantidade certa. Para uma aplicação mais eficiente, por muitos anos, agricultores e agrônomos creditam a tomada de decisão na aplicação de água na medição da umidade do solo ou do inglês, </w:t>
+      </w:r>
+      <w:proofErr w:type="spellStart"/>
+      <w:r>
+        <w:rPr>
+          <w:rFonts w:ascii="Arial" w:hAnsi="Arial" w:cs="Arial"/>
+          <w:i/>
+          <w:sz w:val="24"/>
+          <w:szCs w:val="24"/>
+        </w:rPr>
+        <w:t>Soil</w:t>
+      </w:r>
+      <w:proofErr w:type="spellEnd"/>
+      <w:r>
+        <w:rPr>
+          <w:rFonts w:ascii="Arial" w:hAnsi="Arial" w:cs="Arial"/>
+          <w:i/>
+          <w:sz w:val="24"/>
+          <w:szCs w:val="24"/>
+        </w:rPr>
+        <w:t xml:space="preserve"> </w:t>
+      </w:r>
+      <w:proofErr w:type="spellStart"/>
+      <w:r>
+        <w:rPr>
+          <w:rFonts w:ascii="Arial" w:hAnsi="Arial" w:cs="Arial"/>
+          <w:i/>
+          <w:sz w:val="24"/>
+          <w:szCs w:val="24"/>
+        </w:rPr>
+        <w:t>Moisture</w:t>
+      </w:r>
+      <w:proofErr w:type="spellEnd"/>
+      <w:r>
+        <w:rPr>
+          <w:rFonts w:ascii="Arial" w:hAnsi="Arial" w:cs="Arial"/>
+          <w:i/>
+          <w:sz w:val="24"/>
+          <w:szCs w:val="24"/>
+        </w:rPr>
+        <w:t xml:space="preserve"> </w:t>
+      </w:r>
+      <w:proofErr w:type="spellStart"/>
+      <w:r>
+        <w:rPr>
+          <w:rFonts w:ascii="Arial" w:hAnsi="Arial" w:cs="Arial"/>
+          <w:i/>
+          <w:sz w:val="24"/>
+          <w:szCs w:val="24"/>
+        </w:rPr>
+        <w:t>Content</w:t>
+      </w:r>
+      <w:proofErr w:type="spellEnd"/>
+      <w:r>
+        <w:rPr>
+          <w:rFonts w:ascii="Arial" w:hAnsi="Arial" w:cs="Arial"/>
+          <w:sz w:val="24"/>
+          <w:szCs w:val="24"/>
+        </w:rPr>
+        <w:t xml:space="preserve"> (SMC). Portanto, um </w:t>
+      </w:r>
+      <w:r>
+        <w:rPr>
+          <w:rFonts w:ascii="Arial" w:hAnsi="Arial" w:cs="Arial"/>
+          <w:sz w:val="24"/>
+          <w:szCs w:val="24"/>
+        </w:rPr>
+        <w:lastRenderedPageBreak/>
+        <w:t xml:space="preserve">cenário onde esse tipo de medida pode ser descoberto de forma antecipada deveras terá </w:t>
+      </w:r>
+      <w:r>
+        <w:rPr>
+          <w:rFonts w:ascii="Arial" w:hAnsi="Arial" w:cs="Arial"/>
+          <w:sz w:val="24"/>
+          <w:szCs w:val="24"/>
+        </w:rPr>
+        <w:t>valor. Os equipamentos utilizados para estas medições atualmente, apesar de terem uma precisão ótima para</w:t>
+      </w:r>
+      <w:r>
+        <w:rPr>
+          <w:rFonts w:ascii="Arial" w:hAnsi="Arial" w:cs="Arial"/>
+          <w:sz w:val="24"/>
+          <w:szCs w:val="24"/>
+        </w:rPr>
+        <w:t xml:space="preserve"> a</w:t>
+      </w:r>
+      <w:r>
+        <w:rPr>
+          <w:rFonts w:ascii="Arial" w:hAnsi="Arial" w:cs="Arial"/>
+          <w:sz w:val="24"/>
+          <w:szCs w:val="24"/>
+        </w:rPr>
+        <w:t xml:space="preserve"> aplicação, consomem muito tempo para a captura de dados. Além disso, os modelos atualmente utilizados requerem informações detalhadas sobre parâmetros físicos do solo, muitas vezes, difíceis de se obter. Essas barreiras encorajaram os cientistas a procurar métodos alternativos para estimar a SMC, como </w:t>
+      </w:r>
+      <w:r>
+        <w:rPr>
+          <w:rFonts w:ascii="Arial" w:hAnsi="Arial" w:cs="Arial"/>
+          <w:i/>
+          <w:sz w:val="24"/>
+          <w:szCs w:val="24"/>
+        </w:rPr>
+        <w:t>data mining</w:t>
+      </w:r>
+      <w:r>
+        <w:rPr>
+          <w:rFonts w:ascii="Arial" w:hAnsi="Arial" w:cs="Arial"/>
+          <w:sz w:val="24"/>
+          <w:szCs w:val="24"/>
+        </w:rPr>
+        <w:t xml:space="preserve"> e </w:t>
+      </w:r>
+      <w:proofErr w:type="spellStart"/>
+      <w:r>
+        <w:rPr>
+          <w:rFonts w:ascii="Arial" w:hAnsi="Arial" w:cs="Arial"/>
+          <w:i/>
+          <w:sz w:val="24"/>
+          <w:szCs w:val="24"/>
+        </w:rPr>
+        <w:t>machine</w:t>
+      </w:r>
+      <w:proofErr w:type="spellEnd"/>
+      <w:r>
+        <w:rPr>
+          <w:rFonts w:ascii="Arial" w:hAnsi="Arial" w:cs="Arial"/>
+          <w:i/>
+          <w:sz w:val="24"/>
+          <w:szCs w:val="24"/>
+        </w:rPr>
+        <w:t xml:space="preserve"> </w:t>
+      </w:r>
+      <w:proofErr w:type="spellStart"/>
+      <w:r>
+        <w:rPr>
+          <w:rFonts w:ascii="Arial" w:hAnsi="Arial" w:cs="Arial"/>
+          <w:i/>
+          <w:sz w:val="24"/>
+          <w:szCs w:val="24"/>
+        </w:rPr>
+        <w:t>learning</w:t>
+      </w:r>
+      <w:proofErr w:type="spellEnd"/>
+      <w:r>
+        <w:rPr>
+          <w:rFonts w:ascii="Arial" w:hAnsi="Arial" w:cs="Arial"/>
+          <w:sz w:val="24"/>
+          <w:szCs w:val="24"/>
+        </w:rPr>
+        <w:t>.</w:t>
+      </w:r>
+    </w:p>
+    <w:p>
+      <w:pPr>
+        <w:spacing w:line="360" w:lineRule="auto"/>
+        <w:ind w:firstLine="720"/>
+        <w:jc w:val="both"/>
+        <w:rPr>
+          <w:rFonts w:ascii="Arial" w:hAnsi="Arial" w:cs="Arial"/>
+          <w:sz w:val="24"/>
+          <w:szCs w:val="24"/>
+        </w:rPr>
+      </w:pPr>
+      <w:r>
+        <w:rPr>
+          <w:rFonts w:ascii="Arial" w:hAnsi="Arial" w:cs="Arial"/>
+          <w:sz w:val="24"/>
+          <w:szCs w:val="24"/>
+        </w:rPr>
+        <w:t xml:space="preserve">Um outro grande problema que se observa na obtenção de informações de umidade do solo é na ordem de escala. </w:t>
+      </w:r>
+      <w:r>
+        <w:rPr>
+          <w:rFonts w:ascii="Arial" w:hAnsi="Arial" w:cs="Arial"/>
+          <w:sz w:val="24"/>
+          <w:szCs w:val="24"/>
+        </w:rPr>
+        <w:t xml:space="preserve">Normalmente as medições são tomadas de forma manual fazendo com que seja muitas vezes impossível de monitorar grandes áreas. Algumas técnicas de obtenção de dados remotamente ajudam a resolver estes problemas. De acordo com </w:t>
+      </w:r>
+      <w:proofErr w:type="spellStart"/>
+      <w:r>
+        <w:rPr>
+          <w:rFonts w:ascii="Arial" w:hAnsi="Arial" w:cs="Arial"/>
+          <w:sz w:val="24"/>
+          <w:szCs w:val="24"/>
+        </w:rPr>
+        <w:t>Bushra</w:t>
+      </w:r>
+      <w:proofErr w:type="spellEnd"/>
+      <w:r>
+        <w:rPr>
+          <w:rFonts w:ascii="Arial" w:hAnsi="Arial" w:cs="Arial"/>
+          <w:sz w:val="24"/>
+          <w:szCs w:val="24"/>
+        </w:rPr>
+        <w:t xml:space="preserve"> </w:t>
+      </w:r>
+      <w:proofErr w:type="spellStart"/>
+      <w:r>
+        <w:rPr>
+          <w:rFonts w:ascii="Arial" w:hAnsi="Arial" w:cs="Arial"/>
+          <w:sz w:val="24"/>
+          <w:szCs w:val="24"/>
+        </w:rPr>
+        <w:t>Zaman</w:t>
+      </w:r>
+      <w:proofErr w:type="spellEnd"/>
+      <w:r>
+        <w:rPr>
+          <w:rFonts w:ascii="Arial" w:hAnsi="Arial" w:cs="Arial"/>
+          <w:sz w:val="24"/>
+          <w:szCs w:val="24"/>
+        </w:rPr>
+        <w:t>, 2011), os dados usados em modelos hidrológicos são obtidos de diferentes fontes, como: imagens de satélites, imagens adquiridas por veículos aéreos tripulados ou não</w:t>
+      </w:r>
+      <w:r>
+        <w:rPr>
+          <w:rFonts w:ascii="Arial" w:hAnsi="Arial" w:cs="Arial"/>
+          <w:sz w:val="24"/>
+          <w:szCs w:val="24"/>
+        </w:rPr>
+        <w:t>,</w:t>
+      </w:r>
+      <w:r>
+        <w:rPr>
+          <w:rFonts w:ascii="Arial" w:hAnsi="Arial" w:cs="Arial"/>
+          <w:sz w:val="24"/>
+          <w:szCs w:val="24"/>
+        </w:rPr>
+        <w:t xml:space="preserve"> além de medidas por sensores remotos. A análise destes dados necessita um modelo que seja flexível o suficiente para acomodar diferentes resoluções </w:t>
+      </w:r>
+      <w:proofErr w:type="spellStart"/>
+      <w:r>
+        <w:rPr>
+          <w:rFonts w:ascii="Arial" w:hAnsi="Arial" w:cs="Arial"/>
+          <w:sz w:val="24"/>
+          <w:szCs w:val="24"/>
+        </w:rPr>
+        <w:t>espacias</w:t>
+      </w:r>
+      <w:proofErr w:type="spellEnd"/>
+      <w:r>
+        <w:rPr>
+          <w:rFonts w:ascii="Arial" w:hAnsi="Arial" w:cs="Arial"/>
+          <w:sz w:val="24"/>
+          <w:szCs w:val="24"/>
+        </w:rPr>
+        <w:t xml:space="preserve"> e temporais, assim como diferentes disponibilidades e frequências destes dados.</w:t>
+      </w:r>
+    </w:p>
+    <w:p>
+      <w:pPr>
+        <w:spacing w:line="360" w:lineRule="auto"/>
+        <w:ind w:firstLine="720"/>
+        <w:jc w:val="both"/>
+        <w:rPr>
+          <w:rFonts w:ascii="Arial" w:hAnsi="Arial" w:cs="Arial"/>
+          <w:sz w:val="24"/>
+          <w:szCs w:val="24"/>
+        </w:rPr>
+      </w:pPr>
+      <w:r>
+        <w:rPr>
+          <w:rFonts w:ascii="Arial" w:hAnsi="Arial" w:cs="Arial"/>
+          <w:sz w:val="24"/>
+          <w:szCs w:val="24"/>
+        </w:rPr>
+        <w:t xml:space="preserve">O trabalho aqui reportado, utilizar-se-á de técnicas de assimilação de dados, tais como </w:t>
+      </w:r>
+      <w:r>
+        <w:rPr>
+          <w:rFonts w:ascii="Arial" w:hAnsi="Arial" w:cs="Arial"/>
+          <w:sz w:val="24"/>
+          <w:szCs w:val="24"/>
+        </w:rPr>
+        <w:t>modelos de inteligência artificial ....</w:t>
+      </w:r>
+    </w:p>
+    <w:p>
+      <w:pPr>
+        <w:spacing w:line="360" w:lineRule="auto"/>
+        <w:ind w:firstLine="720"/>
+        <w:jc w:val="both"/>
+        <w:rPr>
+          <w:rFonts w:ascii="Arial" w:hAnsi="Arial" w:cs="Arial"/>
+          <w:sz w:val="24"/>
+          <w:szCs w:val="24"/>
+        </w:rPr>
+      </w:pPr>
+      <w:r>
+        <w:rPr>
+          <w:rFonts w:ascii="Arial" w:hAnsi="Arial" w:cs="Arial"/>
+          <w:sz w:val="24"/>
+          <w:szCs w:val="24"/>
+        </w:rPr>
+        <w:t xml:space="preserve">O objetivo final é a modelagem de um sistema de previsão de umidade de solo, que consiga, a partir da utilização de sensores remotos e </w:t>
+      </w:r>
+      <w:proofErr w:type="spellStart"/>
+      <w:r>
+        <w:rPr>
+          <w:rFonts w:ascii="Arial" w:hAnsi="Arial" w:cs="Arial"/>
+          <w:sz w:val="24"/>
+          <w:szCs w:val="24"/>
+        </w:rPr>
+        <w:t>imageamento</w:t>
+      </w:r>
+      <w:proofErr w:type="spellEnd"/>
+      <w:r>
+        <w:rPr>
+          <w:rFonts w:ascii="Arial" w:hAnsi="Arial" w:cs="Arial"/>
+          <w:sz w:val="24"/>
+          <w:szCs w:val="24"/>
+        </w:rPr>
+        <w:t xml:space="preserve"> aéreo, obter previsões confiáveis e de boa resolução para a recomendação de momento e quantidade de irrigação. O </w:t>
+      </w:r>
+      <w:r>
+        <w:rPr>
+          <w:rFonts w:ascii="Arial" w:hAnsi="Arial" w:cs="Arial"/>
+          <w:sz w:val="24"/>
+          <w:szCs w:val="24"/>
+        </w:rPr>
+        <w:t>algoritmo</w:t>
+      </w:r>
+      <w:r>
+        <w:rPr>
+          <w:rFonts w:ascii="Arial" w:hAnsi="Arial" w:cs="Arial"/>
+          <w:sz w:val="24"/>
+          <w:szCs w:val="24"/>
+        </w:rPr>
+        <w:t xml:space="preserve"> terá bases no brilhante </w:t>
+      </w:r>
+      <w:r>
+        <w:rPr>
+          <w:rFonts w:ascii="Arial" w:hAnsi="Arial" w:cs="Arial"/>
+          <w:sz w:val="24"/>
+          <w:szCs w:val="24"/>
+        </w:rPr>
+        <w:t>trabalho</w:t>
+      </w:r>
+      <w:r>
+        <w:rPr>
+          <w:rFonts w:ascii="Arial" w:hAnsi="Arial" w:cs="Arial"/>
+          <w:sz w:val="24"/>
+          <w:szCs w:val="24"/>
+        </w:rPr>
+        <w:t xml:space="preserve"> de </w:t>
+      </w:r>
+      <w:proofErr w:type="spellStart"/>
+      <w:r>
+        <w:rPr>
+          <w:rFonts w:ascii="Arial" w:hAnsi="Arial" w:cs="Arial"/>
+          <w:sz w:val="24"/>
+          <w:szCs w:val="24"/>
+        </w:rPr>
+        <w:t>Bushra</w:t>
+      </w:r>
+      <w:proofErr w:type="spellEnd"/>
+      <w:r>
+        <w:rPr>
+          <w:rFonts w:ascii="Arial" w:hAnsi="Arial" w:cs="Arial"/>
+          <w:sz w:val="24"/>
+          <w:szCs w:val="24"/>
+        </w:rPr>
+        <w:t xml:space="preserve"> </w:t>
+      </w:r>
+      <w:proofErr w:type="spellStart"/>
+      <w:r>
+        <w:rPr>
+          <w:rFonts w:ascii="Arial" w:hAnsi="Arial" w:cs="Arial"/>
+          <w:sz w:val="24"/>
+          <w:szCs w:val="24"/>
+        </w:rPr>
+        <w:t>Zaman</w:t>
+      </w:r>
+      <w:proofErr w:type="spellEnd"/>
+      <w:r>
+        <w:rPr>
+          <w:rFonts w:ascii="Arial" w:hAnsi="Arial" w:cs="Arial"/>
+          <w:sz w:val="24"/>
+          <w:szCs w:val="24"/>
+        </w:rPr>
+        <w:t xml:space="preserve"> no que se diz a previsão ótima da umidade do solo, porém tentará exceder a aplicação na tentativa da modelagem de um outro </w:t>
+      </w:r>
+      <w:proofErr w:type="spellStart"/>
+      <w:r>
+        <w:rPr>
+          <w:rFonts w:ascii="Arial" w:hAnsi="Arial" w:cs="Arial"/>
+          <w:sz w:val="24"/>
+          <w:szCs w:val="24"/>
+        </w:rPr>
+        <w:t>algorítimo</w:t>
+      </w:r>
+      <w:proofErr w:type="spellEnd"/>
+      <w:r>
+        <w:rPr>
+          <w:rFonts w:ascii="Arial" w:hAnsi="Arial" w:cs="Arial"/>
+          <w:sz w:val="24"/>
+          <w:szCs w:val="24"/>
+        </w:rPr>
+        <w:t xml:space="preserve"> que utilize estas informações e tente prever a quantidade e momento de irrigação ótimos a partir </w:t>
+      </w:r>
+      <w:r>
+        <w:rPr>
+          <w:rFonts w:ascii="Arial" w:hAnsi="Arial" w:cs="Arial"/>
+          <w:sz w:val="24"/>
+          <w:szCs w:val="24"/>
+        </w:rPr>
+        <w:t xml:space="preserve">desta </w:t>
+      </w:r>
+      <w:r>
+        <w:rPr>
+          <w:rFonts w:ascii="Arial" w:hAnsi="Arial" w:cs="Arial"/>
+          <w:sz w:val="24"/>
+          <w:szCs w:val="24"/>
+        </w:rPr>
+        <w:t>previsão.</w:t>
+      </w:r>
+    </w:p>
+    <w:p>
+      <w:pPr>
+        <w:spacing w:line="360" w:lineRule="auto"/>
+        <w:ind w:firstLine="720"/>
+        <w:jc w:val="both"/>
+        <w:rPr>
+          <w:rFonts w:ascii="Arial" w:hAnsi="Arial" w:cs="Arial"/>
+          <w:sz w:val="24"/>
+          <w:szCs w:val="24"/>
+        </w:rPr>
+      </w:pPr>
+    </w:p>
+    <w:p>
+      <w:pPr>
+        <w:spacing w:line="360" w:lineRule="auto"/>
+        <w:ind w:firstLine="720"/>
+        <w:jc w:val="both"/>
+        <w:rPr>
+          <w:rFonts w:ascii="Arial" w:hAnsi="Arial" w:cs="Arial"/>
+          <w:sz w:val="24"/>
+          <w:szCs w:val="24"/>
+        </w:rPr>
+      </w:pPr>
+    </w:p>
+    <w:p>
+      <w:pPr>
+        <w:spacing w:line="360" w:lineRule="auto"/>
+        <w:ind w:firstLine="720"/>
+        <w:jc w:val="both"/>
+        <w:rPr>
+          <w:sz w:val="24"/>
+          <w:szCs w:val="24"/>
+        </w:rPr>
+      </w:pPr>
+    </w:p>
+    <w:p>
+      <w:pPr>
+        <w:spacing w:line="360" w:lineRule="auto"/>
+        <w:ind w:firstLine="720"/>
+        <w:jc w:val="both"/>
+        <w:rPr>
+          <w:sz w:val="24"/>
+          <w:szCs w:val="24"/>
+        </w:rPr>
+      </w:pPr>
+    </w:p>
+    <w:p>
+      <w:pPr>
+        <w:spacing w:line="360" w:lineRule="auto"/>
+        <w:ind w:firstLine="720"/>
+        <w:jc w:val="both"/>
+        <w:rPr>
+          <w:rFonts w:ascii="Times New Roman" w:hAnsi="Times New Roman" w:cs="Times New Roman"/>
+          <w:sz w:val="24"/>
+          <w:szCs w:val="24"/>
+        </w:rPr>
+      </w:pPr>
+    </w:p>
+    <w:p>
+      <w:pPr>
+        <w:spacing w:line="360" w:lineRule="auto"/>
+        <w:ind w:firstLine="720"/>
+        <w:jc w:val="both"/>
+        <w:rPr>
+          <w:rFonts w:ascii="Times New Roman" w:hAnsi="Times New Roman" w:cs="Times New Roman"/>
+          <w:sz w:val="24"/>
+          <w:szCs w:val="24"/>
+        </w:rPr>
+      </w:pPr>
+      <w:r>
+        <w:rPr>
+          <w:rFonts w:ascii="Times New Roman" w:hAnsi="Times New Roman" w:cs="Times New Roman"/>
+          <w:sz w:val="24"/>
+          <w:szCs w:val="24"/>
+        </w:rPr>
+        <w:t xml:space="preserve"> </w:t>
+      </w:r>
+      <w:proofErr w:type="spellStart"/>
+      <w:r>
+        <w:rPr>
+          <w:rFonts w:ascii="Times New Roman" w:hAnsi="Times New Roman" w:cs="Times New Roman"/>
+          <w:sz w:val="24"/>
+          <w:szCs w:val="24"/>
+        </w:rPr>
+        <w:t>Praticas</w:t>
+      </w:r>
+      <w:proofErr w:type="spellEnd"/>
+      <w:r>
+        <w:rPr>
+          <w:rFonts w:ascii="Times New Roman" w:hAnsi="Times New Roman" w:cs="Times New Roman"/>
+          <w:sz w:val="24"/>
+          <w:szCs w:val="24"/>
+        </w:rPr>
+        <w:t xml:space="preserve"> de controle de irrigação</w:t>
+      </w:r>
+    </w:p>
+    <w:p>
+      <w:pPr>
+        <w:spacing w:line="360" w:lineRule="auto"/>
+        <w:ind w:firstLine="720"/>
+        <w:jc w:val="both"/>
+        <w:rPr>
+          <w:rFonts w:ascii="Times New Roman" w:hAnsi="Times New Roman" w:cs="Times New Roman"/>
+          <w:sz w:val="24"/>
+          <w:szCs w:val="24"/>
+        </w:rPr>
+      </w:pPr>
+    </w:p>
+    <w:p>
+      <w:pPr>
+        <w:spacing w:line="360" w:lineRule="auto"/>
+        <w:ind w:firstLine="720"/>
+        <w:jc w:val="both"/>
+        <w:rPr>
+          <w:rFonts w:ascii="Times New Roman" w:hAnsi="Times New Roman" w:cs="Times New Roman"/>
+          <w:sz w:val="24"/>
+          <w:szCs w:val="24"/>
+        </w:rPr>
+      </w:pPr>
+      <w:r>
+        <w:rPr>
+          <w:rFonts w:ascii="Times New Roman" w:hAnsi="Times New Roman" w:cs="Times New Roman"/>
           <w:sz w:val="24"/>
           <w:szCs w:val="24"/>
         </w:rPr>
@@ -311,6 +1206,7 @@
       </w:r>
       <w:r>
         <w:rPr>
+          <w:rFonts w:ascii="Times New Roman" w:hAnsi="Times New Roman" w:cs="Times New Roman"/>
           <w:sz w:val="24"/>
           <w:szCs w:val="24"/>
         </w:rPr>
@@ -318,6 +1214,7 @@
       </w:r>
       <w:r>
         <w:rPr>
+          <w:rFonts w:ascii="Times New Roman" w:hAnsi="Times New Roman" w:cs="Times New Roman"/>
           <w:sz w:val="24"/>
           <w:szCs w:val="24"/>
         </w:rPr>
@@ -325,6 +1222,7 @@
       </w:r>
       <w:r>
         <w:rPr>
+          <w:rFonts w:ascii="Times New Roman" w:hAnsi="Times New Roman" w:cs="Times New Roman"/>
           <w:sz w:val="24"/>
           <w:szCs w:val="24"/>
         </w:rPr>
@@ -332,6 +1230,7 @@
       </w:r>
       <w:r>
         <w:rPr>
+          <w:rFonts w:ascii="Times New Roman" w:hAnsi="Times New Roman" w:cs="Times New Roman"/>
           <w:sz w:val="24"/>
           <w:szCs w:val="24"/>
         </w:rPr>
@@ -339,6 +1238,7 @@
       </w:r>
       <w:r>
         <w:rPr>
+          <w:rFonts w:ascii="Times New Roman" w:hAnsi="Times New Roman" w:cs="Times New Roman"/>
           <w:i/>
           <w:sz w:val="24"/>
           <w:szCs w:val="24"/>
@@ -347,6 +1247,7 @@
       </w:r>
       <w:r>
         <w:rPr>
+          <w:rFonts w:ascii="Times New Roman" w:hAnsi="Times New Roman" w:cs="Times New Roman"/>
           <w:sz w:val="24"/>
           <w:szCs w:val="24"/>
         </w:rPr>
@@ -419,74 +1320,118 @@
           <w:sz w:val="24"/>
           <w:szCs w:val="24"/>
         </w:rPr>
-        <w:t>, 1976).</w:t>
-      </w:r>
-      <w:r>
-        <w:rPr>
+        <w:t xml:space="preserve">, 1976). </w:t>
+      </w:r>
+      <w:r>
+        <w:rPr>
+          <w:rFonts w:ascii="Times New Roman" w:hAnsi="Times New Roman" w:cs="Times New Roman"/>
+          <w:sz w:val="24"/>
+          <w:szCs w:val="24"/>
+        </w:rPr>
+        <w:t xml:space="preserve">A utilização do método de TI é simples porque usa o conhecimento das propriedades físicas do solo e do clima e pode produzir perfis de SMC na profundidade de 1 metro, de qualquer forma, a limitação da aproximação é que </w:t>
+      </w:r>
+      <w:proofErr w:type="gramStart"/>
+      <w:r>
+        <w:rPr>
+          <w:rFonts w:ascii="Times New Roman" w:hAnsi="Times New Roman" w:cs="Times New Roman"/>
+          <w:sz w:val="24"/>
+          <w:szCs w:val="24"/>
+        </w:rPr>
+        <w:t xml:space="preserve">a </w:t>
+      </w:r>
+      <w:proofErr w:type="spellStart"/>
+      <w:r>
+        <w:rPr>
+          <w:rFonts w:ascii="Times New Roman" w:hAnsi="Times New Roman" w:cs="Times New Roman"/>
+          <w:sz w:val="24"/>
+          <w:szCs w:val="24"/>
+        </w:rPr>
+        <w:t>sensividade</w:t>
+      </w:r>
+      <w:proofErr w:type="spellEnd"/>
+      <w:r>
+        <w:rPr>
+          <w:rFonts w:ascii="Times New Roman" w:hAnsi="Times New Roman" w:cs="Times New Roman"/>
+          <w:sz w:val="24"/>
+          <w:szCs w:val="24"/>
+        </w:rPr>
+        <w:t xml:space="preserve"> da incerteza das propriedade</w:t>
+      </w:r>
+      <w:r>
+        <w:rPr>
+          <w:rFonts w:ascii="Times New Roman" w:hAnsi="Times New Roman" w:cs="Times New Roman"/>
+          <w:sz w:val="24"/>
+          <w:szCs w:val="24"/>
+        </w:rPr>
+        <w:t>s</w:t>
+      </w:r>
+      <w:r>
+        <w:rPr>
+          <w:rFonts w:ascii="Times New Roman" w:hAnsi="Times New Roman" w:cs="Times New Roman"/>
+          <w:sz w:val="24"/>
+          <w:szCs w:val="24"/>
+        </w:rPr>
+        <w:t xml:space="preserve"> físicas do solo são</w:t>
+      </w:r>
+      <w:proofErr w:type="gramEnd"/>
+      <w:r>
+        <w:rPr>
+          <w:rFonts w:ascii="Times New Roman" w:hAnsi="Times New Roman" w:cs="Times New Roman"/>
+          <w:sz w:val="24"/>
+          <w:szCs w:val="24"/>
+        </w:rPr>
+        <w:t xml:space="preserve"> complexas de determinar no campo e normalmente são obtidas com medidas pontuais. </w:t>
+      </w:r>
+      <w:r>
+        <w:rPr>
+          <w:rFonts w:ascii="Times New Roman" w:hAnsi="Times New Roman" w:cs="Times New Roman"/>
           <w:color w:val="92D050"/>
           <w:sz w:val="24"/>
           <w:szCs w:val="24"/>
         </w:rPr>
+        <w:t>(</w:t>
+      </w:r>
+      <w:proofErr w:type="spellStart"/>
+      <w:r>
+        <w:rPr>
+          <w:rFonts w:ascii="Times New Roman" w:hAnsi="Times New Roman" w:cs="Times New Roman"/>
+          <w:color w:val="92D050"/>
+          <w:sz w:val="24"/>
+          <w:szCs w:val="24"/>
+        </w:rPr>
+        <w:t>Verstraeten</w:t>
+      </w:r>
+      <w:proofErr w:type="spellEnd"/>
+      <w:r>
+        <w:rPr>
+          <w:rFonts w:ascii="Times New Roman" w:hAnsi="Times New Roman" w:cs="Times New Roman"/>
+          <w:color w:val="92D050"/>
+          <w:sz w:val="24"/>
+          <w:szCs w:val="24"/>
+        </w:rPr>
+        <w:t xml:space="preserve"> et al., 2006).</w:t>
+      </w:r>
+      <w:r>
+        <w:rPr>
+          <w:rFonts w:ascii="Times New Roman" w:hAnsi="Times New Roman" w:cs="Times New Roman"/>
+          <w:color w:val="92D050"/>
+          <w:sz w:val="24"/>
+          <w:szCs w:val="24"/>
+        </w:rPr>
         <w:t xml:space="preserve"> </w:t>
       </w:r>
       <w:r>
         <w:rPr>
-          <w:sz w:val="24"/>
-          <w:szCs w:val="24"/>
-        </w:rPr>
-        <w:t xml:space="preserve">A utilização do método de TI é simples porque usa o conhecimento das propriedades físicas do solo e do clima e pode produzir perfis de SMC na profundidade de 1 metro, de qualquer forma, a limitação da aproximação é que </w:t>
-      </w:r>
-      <w:proofErr w:type="gramStart"/>
-      <w:r>
-        <w:rPr>
-          <w:sz w:val="24"/>
-          <w:szCs w:val="24"/>
-        </w:rPr>
-        <w:t xml:space="preserve">a </w:t>
-      </w:r>
-      <w:proofErr w:type="spellStart"/>
-      <w:r>
-        <w:rPr>
-          <w:sz w:val="24"/>
-          <w:szCs w:val="24"/>
-        </w:rPr>
-        <w:t>sensividade</w:t>
-      </w:r>
-      <w:proofErr w:type="spellEnd"/>
-      <w:r>
-        <w:rPr>
-          <w:sz w:val="24"/>
-          <w:szCs w:val="24"/>
-        </w:rPr>
-        <w:t xml:space="preserve"> da incerteza das propriedade</w:t>
-      </w:r>
-      <w:r>
-        <w:rPr>
-          <w:sz w:val="24"/>
-          <w:szCs w:val="24"/>
-        </w:rPr>
-        <w:t>s</w:t>
-      </w:r>
-      <w:r>
-        <w:rPr>
-          <w:sz w:val="24"/>
-          <w:szCs w:val="24"/>
-        </w:rPr>
-        <w:t xml:space="preserve"> físicas do solo são</w:t>
-      </w:r>
-      <w:proofErr w:type="gramEnd"/>
-      <w:r>
-        <w:rPr>
-          <w:sz w:val="24"/>
-          <w:szCs w:val="24"/>
-        </w:rPr>
-        <w:t xml:space="preserve"> complexas de determinar no campo e normalmente são obtidas com medidas pontuais.</w:t>
-      </w:r>
-      <w:r>
-        <w:t xml:space="preserve"> </w:t>
-      </w:r>
-      <w:r>
-        <w:rPr>
+          <w:rFonts w:ascii="Times New Roman" w:hAnsi="Times New Roman" w:cs="Times New Roman"/>
+          <w:color w:val="000000" w:themeColor="text1"/>
+          <w:sz w:val="24"/>
+          <w:szCs w:val="24"/>
+        </w:rPr>
+        <w:t xml:space="preserve">Uma das grandes causas de erro gerado no método de TI é a quantidade de vegetação na área </w:t>
+      </w:r>
+      <w:r>
+        <w:rPr>
+          <w:rFonts w:ascii="Times New Roman" w:hAnsi="Times New Roman" w:cs="Times New Roman"/>
           <w:color w:val="92D050"/>
           <w:sz w:val="24"/>
           <w:szCs w:val="24"/>
@@ -496,101 +1441,67 @@
       <w:proofErr w:type="spellStart"/>
       <w:r>
         <w:rPr>
+          <w:rFonts w:ascii="Times New Roman" w:hAnsi="Times New Roman" w:cs="Times New Roman"/>
           <w:color w:val="92D050"/>
           <w:sz w:val="24"/>
           <w:szCs w:val="24"/>
         </w:rPr>
-        <w:t>Verstraeten</w:t>
-      </w:r>
-      <w:proofErr w:type="spellEnd"/>
-      <w:r>
-        <w:rPr>
+        <w:t>Schmugge</w:t>
+      </w:r>
+      <w:proofErr w:type="spellEnd"/>
+      <w:r>
+        <w:rPr>
+          <w:rFonts w:ascii="Times New Roman" w:hAnsi="Times New Roman" w:cs="Times New Roman"/>
           <w:color w:val="92D050"/>
           <w:sz w:val="24"/>
           <w:szCs w:val="24"/>
         </w:rPr>
-        <w:t xml:space="preserve"> et al., 2006).</w:t>
-      </w:r>
-      <w:r>
-        <w:rPr>
-          <w:color w:val="92D050"/>
-          <w:sz w:val="24"/>
-          <w:szCs w:val="24"/>
-        </w:rPr>
-        <w:t xml:space="preserve"> </w:t>
-      </w:r>
-      <w:r>
-        <w:rPr>
+        <w:t xml:space="preserve">, 1995) </w:t>
+      </w:r>
+      <w:r>
+        <w:rPr>
+          <w:rFonts w:ascii="Times New Roman" w:hAnsi="Times New Roman" w:cs="Times New Roman"/>
           <w:color w:val="000000" w:themeColor="text1"/>
           <w:sz w:val="24"/>
           <w:szCs w:val="24"/>
         </w:rPr>
-        <w:t xml:space="preserve">Uma das grandes causas de erro gerado no método de TI é a quantidade de vegetação na área </w:t>
-      </w:r>
-      <w:r>
-        <w:rPr>
-          <w:color w:val="92D050"/>
-          <w:sz w:val="24"/>
-          <w:szCs w:val="24"/>
-        </w:rPr>
-        <w:t>(</w:t>
-      </w:r>
-      <w:proofErr w:type="spellStart"/>
-      <w:r>
-        <w:rPr>
-          <w:rFonts w:ascii="Times New Roman" w:hAnsi="Times New Roman" w:cs="Times New Roman"/>
-          <w:color w:val="92D050"/>
-          <w:sz w:val="24"/>
-          <w:szCs w:val="24"/>
-        </w:rPr>
-        <w:t>Schmugge</w:t>
-      </w:r>
-      <w:proofErr w:type="spellEnd"/>
-      <w:r>
-        <w:rPr>
-          <w:rFonts w:ascii="Times New Roman" w:hAnsi="Times New Roman" w:cs="Times New Roman"/>
-          <w:color w:val="92D050"/>
-          <w:sz w:val="24"/>
-          <w:szCs w:val="24"/>
-        </w:rPr>
-        <w:t>, 1995)</w:t>
-      </w:r>
-      <w:r>
-        <w:rPr>
-          <w:color w:val="92D050"/>
-          <w:sz w:val="24"/>
-          <w:szCs w:val="24"/>
-        </w:rPr>
-        <w:t xml:space="preserve"> </w:t>
-      </w:r>
-      <w:r>
-        <w:rPr>
-          <w:color w:val="000000" w:themeColor="text1"/>
-          <w:sz w:val="24"/>
-          <w:szCs w:val="24"/>
-        </w:rPr>
         <w:t xml:space="preserve">o </w:t>
       </w:r>
-      <w:r>
-        <w:rPr>
+      <w:proofErr w:type="spellStart"/>
+      <w:r>
+        <w:rPr>
+          <w:rFonts w:ascii="Times New Roman" w:hAnsi="Times New Roman" w:cs="Times New Roman"/>
           <w:i/>
           <w:color w:val="000000" w:themeColor="text1"/>
           <w:sz w:val="24"/>
           <w:szCs w:val="24"/>
         </w:rPr>
-        <w:t>vegetation index</w:t>
-      </w:r>
-      <w:r>
-        <w:rPr>
+        <w:t>vegetation</w:t>
+      </w:r>
+      <w:proofErr w:type="spellEnd"/>
+      <w:r>
+        <w:rPr>
+          <w:rFonts w:ascii="Times New Roman" w:hAnsi="Times New Roman" w:cs="Times New Roman"/>
+          <w:i/>
           <w:color w:val="000000" w:themeColor="text1"/>
           <w:sz w:val="24"/>
           <w:szCs w:val="24"/>
         </w:rPr>
+        <w:t xml:space="preserve"> index</w:t>
+      </w:r>
+      <w:r>
+        <w:rPr>
+          <w:rFonts w:ascii="Times New Roman" w:hAnsi="Times New Roman" w:cs="Times New Roman"/>
+          <w:color w:val="000000" w:themeColor="text1"/>
+          <w:sz w:val="24"/>
+          <w:szCs w:val="24"/>
+        </w:rPr>
         <w:t xml:space="preserve"> (VI) medida que estima a quantidade de vegetação na área pode ser utilizada para uma melhor estimativa a partir da relação temperatura de superfície </w:t>
       </w:r>
       <w:proofErr w:type="spellStart"/>
       <w:r>
         <w:rPr>
+          <w:rFonts w:ascii="Times New Roman" w:hAnsi="Times New Roman" w:cs="Times New Roman"/>
           <w:color w:val="000000" w:themeColor="text1"/>
           <w:sz w:val="24"/>
           <w:szCs w:val="24"/>
@@ -600,102 +1511,96 @@
       <w:proofErr w:type="spellEnd"/>
       <w:r>
         <w:rPr>
+          <w:rFonts w:ascii="Times New Roman" w:hAnsi="Times New Roman" w:cs="Times New Roman"/>
           <w:color w:val="000000" w:themeColor="text1"/>
           <w:sz w:val="24"/>
           <w:szCs w:val="24"/>
         </w:rPr>
-        <w:t xml:space="preserve"> /VI. </w:t>
-      </w:r>
-      <w:r>
-        <w:rPr>
+        <w:t xml:space="preserve"> /VI. Entretanto, um dos maiores problemas do mé</w:t>
+      </w:r>
+      <w:r>
+        <w:rPr>
+          <w:rFonts w:ascii="Times New Roman" w:hAnsi="Times New Roman" w:cs="Times New Roman"/>
           <w:color w:val="000000" w:themeColor="text1"/>
           <w:sz w:val="24"/>
           <w:szCs w:val="24"/>
         </w:rPr>
-        <w:t>Entretanto, um dos maiores problemas do mé</w:t>
-      </w:r>
-      <w:r>
-        <w:rPr>
+        <w:t xml:space="preserve">todo </w:t>
+      </w:r>
+      <w:proofErr w:type="spellStart"/>
+      <w:r>
+        <w:rPr>
+          <w:rFonts w:ascii="Times New Roman" w:hAnsi="Times New Roman" w:cs="Times New Roman"/>
           <w:color w:val="000000" w:themeColor="text1"/>
           <w:sz w:val="24"/>
           <w:szCs w:val="24"/>
         </w:rPr>
-        <w:t xml:space="preserve">todo </w:t>
-      </w:r>
-      <w:proofErr w:type="spellStart"/>
-      <w:r>
-        <w:rPr>
+        <w:t>Ts</w:t>
+      </w:r>
+      <w:proofErr w:type="spellEnd"/>
+      <w:r>
+        <w:rPr>
+          <w:rFonts w:ascii="Times New Roman" w:hAnsi="Times New Roman" w:cs="Times New Roman"/>
           <w:color w:val="000000" w:themeColor="text1"/>
           <w:sz w:val="24"/>
           <w:szCs w:val="24"/>
         </w:rPr>
-        <w:t>Ts</w:t>
-      </w:r>
-      <w:proofErr w:type="spellEnd"/>
-      <w:r>
-        <w:rPr>
+        <w:t xml:space="preserve">/VI é que </w:t>
+      </w:r>
+      <w:r>
+        <w:rPr>
+          <w:rFonts w:ascii="Times New Roman" w:hAnsi="Times New Roman" w:cs="Times New Roman"/>
           <w:color w:val="000000" w:themeColor="text1"/>
           <w:sz w:val="24"/>
           <w:szCs w:val="24"/>
         </w:rPr>
-        <w:t>/VI</w:t>
-      </w:r>
-      <w:r>
-        <w:rPr>
+        <w:t xml:space="preserve">para se </w:t>
+      </w:r>
+      <w:r>
+        <w:rPr>
+          <w:rFonts w:ascii="Times New Roman" w:hAnsi="Times New Roman" w:cs="Times New Roman"/>
           <w:color w:val="000000" w:themeColor="text1"/>
           <w:sz w:val="24"/>
           <w:szCs w:val="24"/>
         </w:rPr>
-        <w:t xml:space="preserve"> é que </w:t>
-      </w:r>
-      <w:r>
-        <w:rPr>
+        <w:t>obter</w:t>
+      </w:r>
+      <w:r>
+        <w:rPr>
+          <w:rFonts w:ascii="Times New Roman" w:hAnsi="Times New Roman" w:cs="Times New Roman"/>
           <w:color w:val="000000" w:themeColor="text1"/>
           <w:sz w:val="24"/>
           <w:szCs w:val="24"/>
         </w:rPr>
-        <w:t xml:space="preserve">para se </w:t>
-      </w:r>
-      <w:r>
-        <w:rPr>
+        <w:t xml:space="preserve"> pontos suficientes </w:t>
+      </w:r>
+      <w:r>
+        <w:rPr>
+          <w:rFonts w:ascii="Times New Roman" w:hAnsi="Times New Roman" w:cs="Times New Roman"/>
           <w:color w:val="000000" w:themeColor="text1"/>
           <w:sz w:val="24"/>
           <w:szCs w:val="24"/>
         </w:rPr>
-        <w:t>obter</w:t>
-      </w:r>
-      <w:r>
-        <w:rPr>
+        <w:t xml:space="preserve">em um sistema de </w:t>
+      </w:r>
+      <w:proofErr w:type="spellStart"/>
+      <w:r>
+        <w:rPr>
+          <w:rFonts w:ascii="Times New Roman" w:hAnsi="Times New Roman" w:cs="Times New Roman"/>
           <w:color w:val="000000" w:themeColor="text1"/>
           <w:sz w:val="24"/>
           <w:szCs w:val="24"/>
         </w:rPr>
-        <w:t xml:space="preserve"> pontos suficientes </w:t>
-      </w:r>
-      <w:r>
-        <w:rPr>
+        <w:t>imageamento</w:t>
+      </w:r>
+      <w:proofErr w:type="spellEnd"/>
+      <w:r>
+        <w:rPr>
+          <w:rFonts w:ascii="Times New Roman" w:hAnsi="Times New Roman" w:cs="Times New Roman"/>
           <w:color w:val="000000" w:themeColor="text1"/>
           <w:sz w:val="24"/>
           <w:szCs w:val="24"/>
         </w:rPr>
-        <w:t xml:space="preserve">em um sistema de </w:t>
-      </w:r>
-      <w:proofErr w:type="spellStart"/>
-      <w:r>
-        <w:rPr>
-          <w:color w:val="000000" w:themeColor="text1"/>
-          <w:sz w:val="24"/>
-          <w:szCs w:val="24"/>
-        </w:rPr>
-        <w:t>imageamento</w:t>
-      </w:r>
-      <w:proofErr w:type="spellEnd"/>
-      <w:r>
-        <w:rPr>
-          <w:color w:val="000000" w:themeColor="text1"/>
-          <w:sz w:val="24"/>
-          <w:szCs w:val="24"/>
-        </w:rPr>
         <w:t xml:space="preserve"> remoto capaz de ser utilizado na determinação dos limites de condições extremas, um número suficientemente grande de pixels precisa ser amostrados, o que faz essa limitação ser deficiente no que diz a aplicação em escalas menores, como o tamanho de uma fazenda típica. </w:t>
       </w:r>
       <w:r>
@@ -781,9 +1686,23 @@
     </w:p>
     <w:p>
       <w:pPr>
+        <w:spacing w:line="360" w:lineRule="auto"/>
         <w:ind w:firstLine="720"/>
         <w:jc w:val="both"/>
         <w:rPr>
+          <w:rFonts w:ascii="Times New Roman" w:hAnsi="Times New Roman" w:cs="Times New Roman"/>
+          <w:sz w:val="24"/>
+          <w:szCs w:val="24"/>
+        </w:rPr>
+      </w:pPr>
+    </w:p>
+    <w:p>
+      <w:pPr>
+        <w:spacing w:line="360" w:lineRule="auto"/>
+        <w:ind w:firstLine="720"/>
+        <w:jc w:val="both"/>
+        <w:rPr>
+          <w:rFonts w:ascii="Times New Roman" w:hAnsi="Times New Roman" w:cs="Times New Roman"/>
           <w:color w:val="000000" w:themeColor="text1"/>
           <w:sz w:val="24"/>
           <w:szCs w:val="24"/>
@@ -791,156 +1710,445 @@
       </w:pPr>
     </w:p>
     <w:p>
-      <w:r>
+      <w:pPr>
+        <w:spacing w:line="360" w:lineRule="auto"/>
+        <w:rPr>
+          <w:rFonts w:ascii="Times New Roman" w:hAnsi="Times New Roman" w:cs="Times New Roman"/>
+          <w:sz w:val="24"/>
+          <w:szCs w:val="24"/>
+        </w:rPr>
+      </w:pPr>
+      <w:r>
+        <w:rPr>
+          <w:rFonts w:ascii="Times New Roman" w:hAnsi="Times New Roman" w:cs="Times New Roman"/>
+          <w:sz w:val="24"/>
+          <w:szCs w:val="24"/>
+        </w:rPr>
         <w:t xml:space="preserve">O </w:t>
       </w:r>
       <w:proofErr w:type="spellStart"/>
       <w:r>
+        <w:rPr>
+          <w:rFonts w:ascii="Times New Roman" w:hAnsi="Times New Roman" w:cs="Times New Roman"/>
+          <w:sz w:val="24"/>
+          <w:szCs w:val="24"/>
+        </w:rPr>
         <w:t>algorítimo</w:t>
       </w:r>
       <w:proofErr w:type="spellEnd"/>
       <w:r>
+        <w:rPr>
+          <w:rFonts w:ascii="Times New Roman" w:hAnsi="Times New Roman" w:cs="Times New Roman"/>
+          <w:sz w:val="24"/>
+          <w:szCs w:val="24"/>
+        </w:rPr>
         <w:t>:</w:t>
       </w:r>
     </w:p>
     <w:p>
-      <w:r>
+      <w:pPr>
+        <w:spacing w:line="360" w:lineRule="auto"/>
+        <w:rPr>
+          <w:rFonts w:ascii="Times New Roman" w:hAnsi="Times New Roman" w:cs="Times New Roman"/>
+          <w:sz w:val="24"/>
+          <w:szCs w:val="24"/>
+        </w:rPr>
+      </w:pPr>
+      <w:r>
+        <w:rPr>
+          <w:rFonts w:ascii="Times New Roman" w:hAnsi="Times New Roman" w:cs="Times New Roman"/>
+          <w:sz w:val="24"/>
+          <w:szCs w:val="24"/>
+        </w:rPr>
         <w:t xml:space="preserve">De acordo com Andrew </w:t>
       </w:r>
       <w:proofErr w:type="spellStart"/>
       <w:r>
+        <w:rPr>
+          <w:rFonts w:ascii="Times New Roman" w:hAnsi="Times New Roman" w:cs="Times New Roman"/>
+          <w:sz w:val="24"/>
+          <w:szCs w:val="24"/>
+        </w:rPr>
         <w:t>Ng</w:t>
       </w:r>
       <w:proofErr w:type="spellEnd"/>
       <w:r>
-        <w:t xml:space="preserve"> S</w:t>
-      </w:r>
-      <w:r>
-        <w:t xml:space="preserve">VM estão entre os melhores e são considerados por muitos o melhor </w:t>
-      </w:r>
-      <w:proofErr w:type="spellStart"/>
-      <w:r>
+        <w:rPr>
+          <w:rFonts w:ascii="Times New Roman" w:hAnsi="Times New Roman" w:cs="Times New Roman"/>
+          <w:sz w:val="24"/>
+          <w:szCs w:val="24"/>
+        </w:rPr>
+        <w:t xml:space="preserve"> SVM estão entre os melhores e são considerados por muitos o melhor </w:t>
+      </w:r>
+      <w:proofErr w:type="spellStart"/>
+      <w:r>
+        <w:rPr>
+          <w:rFonts w:ascii="Times New Roman" w:hAnsi="Times New Roman" w:cs="Times New Roman"/>
+          <w:sz w:val="24"/>
+          <w:szCs w:val="24"/>
+        </w:rPr>
         <w:t>algorítimo</w:t>
       </w:r>
       <w:proofErr w:type="spellEnd"/>
       <w:r>
+        <w:rPr>
+          <w:rFonts w:ascii="Times New Roman" w:hAnsi="Times New Roman" w:cs="Times New Roman"/>
+          <w:sz w:val="24"/>
+          <w:szCs w:val="24"/>
+        </w:rPr>
         <w:t xml:space="preserve"> conhecido de </w:t>
       </w:r>
       <w:proofErr w:type="spellStart"/>
       <w:r>
+        <w:rPr>
+          <w:rFonts w:ascii="Times New Roman" w:hAnsi="Times New Roman" w:cs="Times New Roman"/>
+          <w:sz w:val="24"/>
+          <w:szCs w:val="24"/>
+        </w:rPr>
         <w:t>supervised</w:t>
       </w:r>
       <w:proofErr w:type="spellEnd"/>
       <w:r>
+        <w:rPr>
+          <w:rFonts w:ascii="Times New Roman" w:hAnsi="Times New Roman" w:cs="Times New Roman"/>
+          <w:sz w:val="24"/>
+          <w:szCs w:val="24"/>
+        </w:rPr>
         <w:t xml:space="preserve"> </w:t>
       </w:r>
       <w:proofErr w:type="spellStart"/>
       <w:r>
+        <w:rPr>
+          <w:rFonts w:ascii="Times New Roman" w:hAnsi="Times New Roman" w:cs="Times New Roman"/>
+          <w:sz w:val="24"/>
+          <w:szCs w:val="24"/>
+        </w:rPr>
         <w:t>learning</w:t>
       </w:r>
       <w:proofErr w:type="spellEnd"/>
       <w:r>
+        <w:rPr>
+          <w:rFonts w:ascii="Times New Roman" w:hAnsi="Times New Roman" w:cs="Times New Roman"/>
+          <w:sz w:val="24"/>
+          <w:szCs w:val="24"/>
+        </w:rPr>
         <w:t xml:space="preserve">. </w:t>
       </w:r>
     </w:p>
-    <w:p/>
-    <w:p>
-      <w:r>
-        <w:lastRenderedPageBreak/>
+    <w:p>
+      <w:pPr>
+        <w:spacing w:line="360" w:lineRule="auto"/>
+        <w:rPr>
+          <w:rFonts w:ascii="Times New Roman" w:hAnsi="Times New Roman" w:cs="Times New Roman"/>
+          <w:sz w:val="24"/>
+          <w:szCs w:val="24"/>
+        </w:rPr>
+      </w:pPr>
+    </w:p>
+    <w:p>
+      <w:pPr>
+        <w:spacing w:line="360" w:lineRule="auto"/>
+        <w:rPr>
+          <w:rFonts w:ascii="Times New Roman" w:hAnsi="Times New Roman" w:cs="Times New Roman"/>
+          <w:sz w:val="24"/>
+          <w:szCs w:val="24"/>
+        </w:rPr>
+      </w:pPr>
+      <w:r>
+        <w:rPr>
+          <w:rFonts w:ascii="Times New Roman" w:hAnsi="Times New Roman" w:cs="Times New Roman"/>
+          <w:sz w:val="24"/>
+          <w:szCs w:val="24"/>
+        </w:rPr>
         <w:t>Explicar SVM</w:t>
       </w:r>
     </w:p>
     <w:p>
-      <w:r>
+      <w:pPr>
+        <w:spacing w:line="360" w:lineRule="auto"/>
+        <w:rPr>
+          <w:rFonts w:ascii="Times New Roman" w:hAnsi="Times New Roman" w:cs="Times New Roman"/>
+          <w:sz w:val="24"/>
+          <w:szCs w:val="24"/>
+        </w:rPr>
+      </w:pPr>
+      <w:r>
+        <w:rPr>
+          <w:rFonts w:ascii="Times New Roman" w:hAnsi="Times New Roman" w:cs="Times New Roman"/>
+          <w:sz w:val="24"/>
+          <w:szCs w:val="24"/>
+        </w:rPr>
         <w:t xml:space="preserve">Várias </w:t>
       </w:r>
       <w:proofErr w:type="spellStart"/>
       <w:r>
+        <w:rPr>
+          <w:rFonts w:ascii="Times New Roman" w:hAnsi="Times New Roman" w:cs="Times New Roman"/>
+          <w:sz w:val="24"/>
+          <w:szCs w:val="24"/>
+        </w:rPr>
         <w:t>paginas</w:t>
       </w:r>
       <w:proofErr w:type="spellEnd"/>
       <w:r>
+        <w:rPr>
+          <w:rFonts w:ascii="Times New Roman" w:hAnsi="Times New Roman" w:cs="Times New Roman"/>
+          <w:sz w:val="24"/>
+          <w:szCs w:val="24"/>
+        </w:rPr>
         <w:t>...</w:t>
       </w:r>
     </w:p>
-    <w:p/>
-    <w:p>
-      <w:r>
+    <w:p>
+      <w:pPr>
+        <w:spacing w:line="360" w:lineRule="auto"/>
+        <w:rPr>
+          <w:rFonts w:ascii="Times New Roman" w:hAnsi="Times New Roman" w:cs="Times New Roman"/>
+          <w:sz w:val="24"/>
+          <w:szCs w:val="24"/>
+        </w:rPr>
+      </w:pPr>
+    </w:p>
+    <w:p>
+      <w:pPr>
+        <w:spacing w:line="360" w:lineRule="auto"/>
+        <w:rPr>
+          <w:rFonts w:ascii="Times New Roman" w:hAnsi="Times New Roman" w:cs="Times New Roman"/>
+          <w:sz w:val="24"/>
+          <w:szCs w:val="24"/>
+        </w:rPr>
+      </w:pPr>
+      <w:r>
+        <w:rPr>
+          <w:rFonts w:ascii="Times New Roman" w:hAnsi="Times New Roman" w:cs="Times New Roman"/>
+          <w:sz w:val="24"/>
+          <w:szCs w:val="24"/>
+        </w:rPr>
         <w:t xml:space="preserve">(Citar o trabalho de Michael E. </w:t>
       </w:r>
       <w:proofErr w:type="spellStart"/>
       <w:r>
+        <w:rPr>
+          <w:rFonts w:ascii="Times New Roman" w:hAnsi="Times New Roman" w:cs="Times New Roman"/>
+          <w:sz w:val="24"/>
+          <w:szCs w:val="24"/>
+        </w:rPr>
         <w:t>Tipping</w:t>
       </w:r>
       <w:proofErr w:type="spellEnd"/>
       <w:r>
+        <w:rPr>
+          <w:rFonts w:ascii="Times New Roman" w:hAnsi="Times New Roman" w:cs="Times New Roman"/>
+          <w:sz w:val="24"/>
+          <w:szCs w:val="24"/>
+        </w:rPr>
         <w:t xml:space="preserve"> sobre RVM e falar o porque eles são melhores) </w:t>
       </w:r>
     </w:p>
-    <w:p/>
-    <w:p>
-      <w:r>
+    <w:p>
+      <w:pPr>
+        <w:spacing w:line="360" w:lineRule="auto"/>
+        <w:rPr>
+          <w:rFonts w:ascii="Times New Roman" w:hAnsi="Times New Roman" w:cs="Times New Roman"/>
+          <w:sz w:val="24"/>
+          <w:szCs w:val="24"/>
+        </w:rPr>
+      </w:pPr>
+    </w:p>
+    <w:p>
+      <w:pPr>
+        <w:spacing w:line="360" w:lineRule="auto"/>
+        <w:rPr>
+          <w:rFonts w:ascii="Times New Roman" w:hAnsi="Times New Roman" w:cs="Times New Roman"/>
+          <w:sz w:val="24"/>
+          <w:szCs w:val="24"/>
+        </w:rPr>
+      </w:pPr>
+      <w:r>
+        <w:rPr>
+          <w:rFonts w:ascii="Times New Roman" w:hAnsi="Times New Roman" w:cs="Times New Roman"/>
+          <w:sz w:val="24"/>
+          <w:szCs w:val="24"/>
+        </w:rPr>
         <w:t>Citar a aplicação do algorítimo.</w:t>
       </w:r>
     </w:p>
-    <w:p/>
-    <w:p/>
-    <w:p/>
-    <w:p/>
-    <w:p/>
-    <w:p>
-      <w:r>
+    <w:p>
+      <w:pPr>
+        <w:spacing w:line="360" w:lineRule="auto"/>
+        <w:rPr>
+          <w:rFonts w:ascii="Times New Roman" w:hAnsi="Times New Roman" w:cs="Times New Roman"/>
+          <w:sz w:val="24"/>
+          <w:szCs w:val="24"/>
+        </w:rPr>
+      </w:pPr>
+    </w:p>
+    <w:p>
+      <w:pPr>
+        <w:spacing w:line="360" w:lineRule="auto"/>
+        <w:rPr>
+          <w:rFonts w:ascii="Times New Roman" w:hAnsi="Times New Roman" w:cs="Times New Roman"/>
+          <w:sz w:val="24"/>
+          <w:szCs w:val="24"/>
+        </w:rPr>
+      </w:pPr>
+    </w:p>
+    <w:p>
+      <w:pPr>
+        <w:spacing w:line="360" w:lineRule="auto"/>
+        <w:rPr>
+          <w:rFonts w:ascii="Times New Roman" w:hAnsi="Times New Roman" w:cs="Times New Roman"/>
+          <w:sz w:val="24"/>
+          <w:szCs w:val="24"/>
+        </w:rPr>
+      </w:pPr>
+    </w:p>
+    <w:p>
+      <w:pPr>
+        <w:spacing w:line="360" w:lineRule="auto"/>
+        <w:rPr>
+          <w:rFonts w:ascii="Times New Roman" w:hAnsi="Times New Roman" w:cs="Times New Roman"/>
+          <w:sz w:val="24"/>
+          <w:szCs w:val="24"/>
+        </w:rPr>
+      </w:pPr>
+    </w:p>
+    <w:p>
+      <w:pPr>
+        <w:spacing w:line="360" w:lineRule="auto"/>
+        <w:rPr>
+          <w:rFonts w:ascii="Times New Roman" w:hAnsi="Times New Roman" w:cs="Times New Roman"/>
+          <w:sz w:val="24"/>
+          <w:szCs w:val="24"/>
+        </w:rPr>
+      </w:pPr>
+    </w:p>
+    <w:p>
+      <w:pPr>
+        <w:spacing w:line="360" w:lineRule="auto"/>
+        <w:rPr>
+          <w:rFonts w:ascii="Times New Roman" w:hAnsi="Times New Roman" w:cs="Times New Roman"/>
+          <w:sz w:val="24"/>
+          <w:szCs w:val="24"/>
+        </w:rPr>
+      </w:pPr>
+      <w:r>
+        <w:rPr>
+          <w:rFonts w:ascii="Times New Roman" w:hAnsi="Times New Roman" w:cs="Times New Roman"/>
+          <w:sz w:val="24"/>
+          <w:szCs w:val="24"/>
+        </w:rPr>
         <w:t xml:space="preserve">De acordo com D. L. Miles </w:t>
       </w:r>
       <w:proofErr w:type="spellStart"/>
       <w:r>
+        <w:rPr>
+          <w:rFonts w:ascii="Times New Roman" w:hAnsi="Times New Roman" w:cs="Times New Roman"/>
+          <w:sz w:val="24"/>
+          <w:szCs w:val="24"/>
+        </w:rPr>
         <w:t>and</w:t>
       </w:r>
       <w:proofErr w:type="spellEnd"/>
       <w:r>
+        <w:rPr>
+          <w:rFonts w:ascii="Times New Roman" w:hAnsi="Times New Roman" w:cs="Times New Roman"/>
+          <w:sz w:val="24"/>
+          <w:szCs w:val="24"/>
+        </w:rPr>
         <w:t xml:space="preserve"> I. </w:t>
       </w:r>
       <w:proofErr w:type="spellStart"/>
       <w:r>
+        <w:rPr>
+          <w:rFonts w:ascii="Times New Roman" w:hAnsi="Times New Roman" w:cs="Times New Roman"/>
+          <w:sz w:val="24"/>
+          <w:szCs w:val="24"/>
+        </w:rPr>
         <w:t>Broner</w:t>
       </w:r>
       <w:proofErr w:type="spellEnd"/>
       <w:r>
-        <w:t xml:space="preserve"> a estimação de umidade do solo ajuda na</w:t>
-      </w:r>
-      <w:r>
-        <w:t xml:space="preserve"> determinação do tempo de irrigação</w:t>
-      </w:r>
-      <w:r>
-        <w:t xml:space="preserve"> [2]</w:t>
-      </w:r>
-      <w:r>
-        <w:t xml:space="preserve">. De acordo com @@ </w:t>
-      </w:r>
-    </w:p>
-    <w:p/>
-    <w:p/>
-    <w:p>
-      <w:r>
+        <w:rPr>
+          <w:rFonts w:ascii="Times New Roman" w:hAnsi="Times New Roman" w:cs="Times New Roman"/>
+          <w:sz w:val="24"/>
+          <w:szCs w:val="24"/>
+        </w:rPr>
+        <w:t xml:space="preserve"> a estimação de umidade do solo ajuda na determinação do tempo de irrigação [2]. De acordo com @@ </w:t>
+      </w:r>
+    </w:p>
+    <w:p>
+      <w:pPr>
+        <w:spacing w:line="360" w:lineRule="auto"/>
+        <w:rPr>
+          <w:rFonts w:ascii="Times New Roman" w:hAnsi="Times New Roman" w:cs="Times New Roman"/>
+          <w:sz w:val="24"/>
+          <w:szCs w:val="24"/>
+        </w:rPr>
+      </w:pPr>
+    </w:p>
+    <w:p>
+      <w:pPr>
+        <w:spacing w:line="360" w:lineRule="auto"/>
+        <w:rPr>
+          <w:rFonts w:ascii="Times New Roman" w:hAnsi="Times New Roman" w:cs="Times New Roman"/>
+          <w:sz w:val="24"/>
+          <w:szCs w:val="24"/>
+        </w:rPr>
+      </w:pPr>
+    </w:p>
+    <w:p>
+      <w:pPr>
+        <w:spacing w:line="360" w:lineRule="auto"/>
+        <w:rPr>
+          <w:rFonts w:ascii="Times New Roman" w:hAnsi="Times New Roman" w:cs="Times New Roman"/>
+          <w:sz w:val="24"/>
+          <w:szCs w:val="24"/>
+        </w:rPr>
+      </w:pPr>
+      <w:r>
+        <w:rPr>
+          <w:rFonts w:ascii="Times New Roman" w:hAnsi="Times New Roman" w:cs="Times New Roman"/>
+          <w:sz w:val="24"/>
+          <w:szCs w:val="24"/>
+        </w:rPr>
         <w:t>http://www.fao.org/nr/water/aquastat/water_use_agr/index.stm</w:t>
       </w:r>
     </w:p>
     <w:p>
-      <w:hyperlink r:id="rId4" w:history="1">
+      <w:pPr>
+        <w:spacing w:line="360" w:lineRule="auto"/>
+        <w:rPr>
+          <w:rFonts w:ascii="Times New Roman" w:hAnsi="Times New Roman" w:cs="Times New Roman"/>
+          <w:sz w:val="24"/>
+          <w:szCs w:val="24"/>
+        </w:rPr>
+      </w:pPr>
+      <w:hyperlink r:id="rId5" w:history="1">
         <w:r>
           <w:rPr>
             <w:rStyle w:val="Hyperlink"/>
+            <w:rFonts w:ascii="Times New Roman" w:hAnsi="Times New Roman" w:cs="Times New Roman"/>
+            <w:sz w:val="24"/>
+            <w:szCs w:val="24"/>
           </w:rPr>
           <w:t>http://arquivos.ana.gov.br/institucional/sge/CEDOC/Catalogo/2009/ConjunturaDosRecursosHidricosNoBrasil.pdf</w:t>
         </w:r>
       </w:hyperlink>
       <w:r>
+        <w:rPr>
+          <w:rFonts w:ascii="Times New Roman" w:hAnsi="Times New Roman" w:cs="Times New Roman"/>
+          <w:sz w:val="24"/>
+          <w:szCs w:val="24"/>
+        </w:rPr>
         <w:t xml:space="preserve"> </w:t>
       </w:r>
       <w:r>
         <w:rPr>
-          <w:rFonts w:ascii="Pontano Sans" w:hAnsi="Pontano Sans"/>
+          <w:rFonts w:ascii="Times New Roman" w:hAnsi="Times New Roman" w:cs="Times New Roman"/>
           <w:color w:val="464646"/>
+          <w:sz w:val="24"/>
+          <w:szCs w:val="24"/>
         </w:rPr>
         <w:t>Agência Nacional de Águas</w:t>
       </w:r>
@@ -1652,4 +2860,16 @@
     </a:ext>
   </a:extLst>
 </a:theme>
+</file>
+
+<file path=customXml/item1.xml><?xml version="1.0" encoding="utf-8"?>
+<b:Sources xmlns:b="http://schemas.openxmlformats.org/officeDocument/2006/bibliography" xmlns="http://schemas.openxmlformats.org/officeDocument/2006/bibliography" SelectedStyle="\APASixthEditionOfficeOnline.xsl" StyleName="APA" Version="6"/>
+</file>
+
+<file path=customXml/itemProps1.xml><?xml version="1.0" encoding="utf-8"?>
+<ds:datastoreItem xmlns:ds="http://schemas.openxmlformats.org/officeDocument/2006/customXml" ds:itemID="{15834A21-EFB4-4033-9698-A013EAAD89C2}">
+  <ds:schemaRefs>
+    <ds:schemaRef ds:uri="http://schemas.openxmlformats.org/officeDocument/2006/bibliography"/>
+  </ds:schemaRefs>
+</ds:datastoreItem>
 </file>
</xml_diff>